<commit_message>
Q2 Koami: Update algorithm to use DTW
</commit_message>
<xml_diff>
--- a/Q2_Koami.docx
+++ b/Q2_Koami.docx
@@ -45,27 +45,239 @@
         <w:rPr>
           <w:lang w:val="en-US"/>
         </w:rPr>
-        <w:t xml:space="preserve">To answer this question we need to define youtube monetization approaches. Youtube has positionned itself as a video hosting platform that has evolved over the years to allow content creators to make money from the videos that they post. As such,  several monetization strategies have been put into place, by youtube as well as other third parties to make content creation, a lucrative activity. </w:t>
-      </w:r>
-    </w:p>
-    <w:p>
-      <w:pPr>
-        <w:rPr>
-          <w:lang w:val="en-US"/>
-        </w:rPr>
-      </w:pPr>
-    </w:p>
-    <w:p>
-      <w:pPr>
-        <w:rPr>
-          <w:lang w:val="en-US"/>
-        </w:rPr>
-      </w:pPr>
-      <w:r>
-        <w:rPr>
-          <w:lang w:val="en-US"/>
-        </w:rPr>
-        <w:t>To generate incomes from the videos that they post on youtube’s platform, content creators have multiple options : advertisements displayed sometimes during the video,  join Youtube monetization program (YPP) which requires specific criteria for elligibility,  affiliation to third parties companies, youtube premium, channel memberships, patronage, merchandise, paid sponsorships, Super features, youtube shorts fund or youtube brandconnect.</w:t>
+        <w:t xml:space="preserve">To answer this </w:t>
+      </w:r>
+      <w:proofErr w:type="gramStart"/>
+      <w:r>
+        <w:rPr>
+          <w:lang w:val="en-US"/>
+        </w:rPr>
+        <w:t>question</w:t>
+      </w:r>
+      <w:proofErr w:type="gramEnd"/>
+      <w:r>
+        <w:rPr>
+          <w:lang w:val="en-US"/>
+        </w:rPr>
+        <w:t xml:space="preserve"> we need to define </w:t>
+      </w:r>
+      <w:proofErr w:type="spellStart"/>
+      <w:r>
+        <w:rPr>
+          <w:lang w:val="en-US"/>
+        </w:rPr>
+        <w:t>youtube</w:t>
+      </w:r>
+      <w:proofErr w:type="spellEnd"/>
+      <w:r>
+        <w:rPr>
+          <w:lang w:val="en-US"/>
+        </w:rPr>
+        <w:t xml:space="preserve"> monetization approaches. </w:t>
+      </w:r>
+      <w:proofErr w:type="spellStart"/>
+      <w:r>
+        <w:rPr>
+          <w:lang w:val="en-US"/>
+        </w:rPr>
+        <w:t>Youtube</w:t>
+      </w:r>
+      <w:proofErr w:type="spellEnd"/>
+      <w:r>
+        <w:rPr>
+          <w:lang w:val="en-US"/>
+        </w:rPr>
+        <w:t xml:space="preserve"> has </w:t>
+      </w:r>
+      <w:proofErr w:type="spellStart"/>
+      <w:proofErr w:type="gramStart"/>
+      <w:r>
+        <w:rPr>
+          <w:lang w:val="en-US"/>
+        </w:rPr>
+        <w:t>positionned</w:t>
+      </w:r>
+      <w:proofErr w:type="spellEnd"/>
+      <w:proofErr w:type="gramEnd"/>
+      <w:r>
+        <w:rPr>
+          <w:lang w:val="en-US"/>
+        </w:rPr>
+        <w:t xml:space="preserve"> itself as a video hosting platform that has evolved over the years to allow content creators to make money from the videos that they post. As </w:t>
+      </w:r>
+      <w:proofErr w:type="gramStart"/>
+      <w:r>
+        <w:rPr>
+          <w:lang w:val="en-US"/>
+        </w:rPr>
+        <w:t>such,  several</w:t>
+      </w:r>
+      <w:proofErr w:type="gramEnd"/>
+      <w:r>
+        <w:rPr>
+          <w:lang w:val="en-US"/>
+        </w:rPr>
+        <w:t xml:space="preserve"> monetization strategies have been put into </w:t>
+      </w:r>
+      <w:proofErr w:type="gramStart"/>
+      <w:r>
+        <w:rPr>
+          <w:lang w:val="en-US"/>
+        </w:rPr>
+        <w:t>place,</w:t>
+      </w:r>
+      <w:proofErr w:type="gramEnd"/>
+      <w:r>
+        <w:rPr>
+          <w:lang w:val="en-US"/>
+        </w:rPr>
+        <w:t xml:space="preserve"> by </w:t>
+      </w:r>
+      <w:proofErr w:type="spellStart"/>
+      <w:r>
+        <w:rPr>
+          <w:lang w:val="en-US"/>
+        </w:rPr>
+        <w:t>youtube</w:t>
+      </w:r>
+      <w:proofErr w:type="spellEnd"/>
+      <w:r>
+        <w:rPr>
+          <w:lang w:val="en-US"/>
+        </w:rPr>
+        <w:t xml:space="preserve"> as well as other third parties to make content creation, a lucrative activity. </w:t>
+      </w:r>
+    </w:p>
+    <w:p>
+      <w:pPr>
+        <w:rPr>
+          <w:lang w:val="en-US"/>
+        </w:rPr>
+      </w:pPr>
+    </w:p>
+    <w:p>
+      <w:pPr>
+        <w:rPr>
+          <w:lang w:val="en-US"/>
+        </w:rPr>
+      </w:pPr>
+      <w:r>
+        <w:rPr>
+          <w:lang w:val="en-US"/>
+        </w:rPr>
+        <w:t xml:space="preserve">To generate incomes from the videos that they post on </w:t>
+      </w:r>
+      <w:proofErr w:type="spellStart"/>
+      <w:r>
+        <w:rPr>
+          <w:lang w:val="en-US"/>
+        </w:rPr>
+        <w:t>youtube’s</w:t>
+      </w:r>
+      <w:proofErr w:type="spellEnd"/>
+      <w:r>
+        <w:rPr>
+          <w:lang w:val="en-US"/>
+        </w:rPr>
+        <w:t xml:space="preserve"> platform, content creators have multiple </w:t>
+      </w:r>
+      <w:proofErr w:type="gramStart"/>
+      <w:r>
+        <w:rPr>
+          <w:lang w:val="en-US"/>
+        </w:rPr>
+        <w:t>options :</w:t>
+      </w:r>
+      <w:proofErr w:type="gramEnd"/>
+      <w:r>
+        <w:rPr>
+          <w:lang w:val="en-US"/>
+        </w:rPr>
+        <w:t xml:space="preserve"> advertisements displayed sometimes during the video,  join </w:t>
+      </w:r>
+      <w:proofErr w:type="spellStart"/>
+      <w:r>
+        <w:rPr>
+          <w:lang w:val="en-US"/>
+        </w:rPr>
+        <w:t>Youtube</w:t>
+      </w:r>
+      <w:proofErr w:type="spellEnd"/>
+      <w:r>
+        <w:rPr>
+          <w:lang w:val="en-US"/>
+        </w:rPr>
+        <w:t xml:space="preserve"> monetization program (YPP) which requires specific criteria for </w:t>
+      </w:r>
+      <w:proofErr w:type="spellStart"/>
+      <w:r>
+        <w:rPr>
+          <w:lang w:val="en-US"/>
+        </w:rPr>
+        <w:t>elligibility</w:t>
+      </w:r>
+      <w:proofErr w:type="spellEnd"/>
+      <w:r>
+        <w:rPr>
+          <w:lang w:val="en-US"/>
+        </w:rPr>
+        <w:t xml:space="preserve">,  affiliation to third parties companies, </w:t>
+      </w:r>
+      <w:proofErr w:type="spellStart"/>
+      <w:r>
+        <w:rPr>
+          <w:lang w:val="en-US"/>
+        </w:rPr>
+        <w:t>youtube</w:t>
+      </w:r>
+      <w:proofErr w:type="spellEnd"/>
+      <w:r>
+        <w:rPr>
+          <w:lang w:val="en-US"/>
+        </w:rPr>
+        <w:t xml:space="preserve"> premium, channel memberships, patronage, merchandise, paid sponsorships, Super features, </w:t>
+      </w:r>
+      <w:proofErr w:type="spellStart"/>
+      <w:r>
+        <w:rPr>
+          <w:lang w:val="en-US"/>
+        </w:rPr>
+        <w:t>youtube</w:t>
+      </w:r>
+      <w:proofErr w:type="spellEnd"/>
+      <w:r>
+        <w:rPr>
+          <w:lang w:val="en-US"/>
+        </w:rPr>
+        <w:t xml:space="preserve"> shorts fund or </w:t>
+      </w:r>
+      <w:proofErr w:type="spellStart"/>
+      <w:r>
+        <w:rPr>
+          <w:lang w:val="en-US"/>
+        </w:rPr>
+        <w:t>youtube</w:t>
+      </w:r>
+      <w:proofErr w:type="spellEnd"/>
+      <w:r>
+        <w:rPr>
+          <w:lang w:val="en-US"/>
+        </w:rPr>
+        <w:t xml:space="preserve"> </w:t>
+      </w:r>
+      <w:proofErr w:type="spellStart"/>
+      <w:r>
+        <w:rPr>
+          <w:lang w:val="en-US"/>
+        </w:rPr>
+        <w:t>brandconnect</w:t>
+      </w:r>
+      <w:proofErr w:type="spellEnd"/>
+      <w:r>
+        <w:rPr>
+          <w:lang w:val="en-US"/>
+        </w:rPr>
+        <w:t>.</w:t>
       </w:r>
     </w:p>
     <w:p>
@@ -144,7 +356,21 @@
         <w:rPr>
           <w:lang w:val="en-US"/>
         </w:rPr>
-        <w:t>- Follow Youtube channel monetization policies</w:t>
+        <w:t xml:space="preserve">- Follow </w:t>
+      </w:r>
+      <w:proofErr w:type="spellStart"/>
+      <w:r>
+        <w:rPr>
+          <w:lang w:val="en-US"/>
+        </w:rPr>
+        <w:t>Youtube</w:t>
+      </w:r>
+      <w:proofErr w:type="spellEnd"/>
+      <w:r>
+        <w:rPr>
+          <w:lang w:val="en-US"/>
+        </w:rPr>
+        <w:t xml:space="preserve"> channel monetization policies</w:t>
       </w:r>
     </w:p>
     <w:p>
@@ -183,54 +409,112 @@
         <w:rPr>
           <w:lang w:val="en-US"/>
         </w:rPr>
-        <w:t>- 2-step verificitation turned on your Google account</w:t>
-      </w:r>
-    </w:p>
-    <w:p>
-      <w:pPr>
-        <w:rPr>
-          <w:lang w:val="en-US"/>
-        </w:rPr>
-      </w:pPr>
-      <w:r>
-        <w:rPr>
-          <w:lang w:val="en-US"/>
-        </w:rPr>
-        <w:t>- Have advanced features access on youtube</w:t>
-      </w:r>
-    </w:p>
-    <w:p>
-      <w:pPr>
-        <w:rPr>
-          <w:lang w:val="en-US"/>
-        </w:rPr>
-      </w:pPr>
-      <w:r>
-        <w:rPr>
-          <w:lang w:val="en-US"/>
-        </w:rPr>
-        <w:t>- Have Adsense account linked to your account</w:t>
-      </w:r>
-    </w:p>
-    <w:p>
-      <w:pPr>
-        <w:rPr>
-          <w:lang w:val="en-US"/>
-        </w:rPr>
-      </w:pPr>
-    </w:p>
-    <w:p>
-      <w:pPr>
-        <w:rPr>
-          <w:lang w:val="en-US"/>
-        </w:rPr>
-      </w:pPr>
-      <w:r>
-        <w:rPr>
-          <w:lang w:val="en-US"/>
-        </w:rPr>
-        <w:t>Furthermore to be elligible for YPP, you must either :</w:t>
-      </w:r>
+        <w:t xml:space="preserve">- 2-step </w:t>
+      </w:r>
+      <w:proofErr w:type="spellStart"/>
+      <w:r>
+        <w:rPr>
+          <w:lang w:val="en-US"/>
+        </w:rPr>
+        <w:t>verificitation</w:t>
+      </w:r>
+      <w:proofErr w:type="spellEnd"/>
+      <w:r>
+        <w:rPr>
+          <w:lang w:val="en-US"/>
+        </w:rPr>
+        <w:t xml:space="preserve"> turned on your Google account</w:t>
+      </w:r>
+    </w:p>
+    <w:p>
+      <w:pPr>
+        <w:rPr>
+          <w:lang w:val="en-US"/>
+        </w:rPr>
+      </w:pPr>
+      <w:r>
+        <w:rPr>
+          <w:lang w:val="en-US"/>
+        </w:rPr>
+        <w:t xml:space="preserve">- Have advanced features access on </w:t>
+      </w:r>
+      <w:proofErr w:type="spellStart"/>
+      <w:r>
+        <w:rPr>
+          <w:lang w:val="en-US"/>
+        </w:rPr>
+        <w:t>youtube</w:t>
+      </w:r>
+      <w:proofErr w:type="spellEnd"/>
+    </w:p>
+    <w:p>
+      <w:pPr>
+        <w:rPr>
+          <w:lang w:val="en-US"/>
+        </w:rPr>
+      </w:pPr>
+      <w:r>
+        <w:rPr>
+          <w:lang w:val="en-US"/>
+        </w:rPr>
+        <w:t xml:space="preserve">- Have </w:t>
+      </w:r>
+      <w:proofErr w:type="spellStart"/>
+      <w:r>
+        <w:rPr>
+          <w:lang w:val="en-US"/>
+        </w:rPr>
+        <w:t>Adsense</w:t>
+      </w:r>
+      <w:proofErr w:type="spellEnd"/>
+      <w:r>
+        <w:rPr>
+          <w:lang w:val="en-US"/>
+        </w:rPr>
+        <w:t xml:space="preserve"> account linked to your account</w:t>
+      </w:r>
+    </w:p>
+    <w:p>
+      <w:pPr>
+        <w:rPr>
+          <w:lang w:val="en-US"/>
+        </w:rPr>
+      </w:pPr>
+    </w:p>
+    <w:p>
+      <w:pPr>
+        <w:rPr>
+          <w:lang w:val="en-US"/>
+        </w:rPr>
+      </w:pPr>
+      <w:r>
+        <w:rPr>
+          <w:lang w:val="en-US"/>
+        </w:rPr>
+        <w:t xml:space="preserve">Furthermore to be </w:t>
+      </w:r>
+      <w:proofErr w:type="spellStart"/>
+      <w:r>
+        <w:rPr>
+          <w:lang w:val="en-US"/>
+        </w:rPr>
+        <w:t>elligible</w:t>
+      </w:r>
+      <w:proofErr w:type="spellEnd"/>
+      <w:r>
+        <w:rPr>
+          <w:lang w:val="en-US"/>
+        </w:rPr>
+        <w:t xml:space="preserve"> for YPP, you must </w:t>
+      </w:r>
+      <w:proofErr w:type="gramStart"/>
+      <w:r>
+        <w:rPr>
+          <w:lang w:val="en-US"/>
+        </w:rPr>
+        <w:t>either :</w:t>
+      </w:r>
+      <w:proofErr w:type="gramEnd"/>
     </w:p>
     <w:p>
       <w:pPr>
@@ -275,27 +559,97 @@
         <w:rPr>
           <w:lang w:val="en-US"/>
         </w:rPr>
-        <w:t>Basically, the key elligibility requirements is to have a minimum of 1000 subscribers demonstrating an engaged audience for your content and an accumulation of 4000 watch hours in the last 12 months , showing popularity and appeal of the channel.</w:t>
-      </w:r>
-    </w:p>
-    <w:p>
-      <w:pPr>
-        <w:rPr>
-          <w:lang w:val="en-US"/>
-        </w:rPr>
-      </w:pPr>
-    </w:p>
-    <w:p>
-      <w:pPr>
-        <w:rPr>
-          <w:lang w:val="en-US"/>
-        </w:rPr>
-      </w:pPr>
-      <w:r>
-        <w:rPr>
-          <w:lang w:val="en-US"/>
-        </w:rPr>
-        <w:t xml:space="preserve">Another important rule is to create an Adsense account. Adsense is the google platform used to promote and sell advertizement via different channels. Basically, the channels make available their ad spaces to advertisers who want to promote their products. They bid to show their ad in your spaces in a real-time auction (source : </w:t>
+        <w:t xml:space="preserve">Basically, the key </w:t>
+      </w:r>
+      <w:proofErr w:type="spellStart"/>
+      <w:r>
+        <w:rPr>
+          <w:lang w:val="en-US"/>
+        </w:rPr>
+        <w:t>elligibility</w:t>
+      </w:r>
+      <w:proofErr w:type="spellEnd"/>
+      <w:r>
+        <w:rPr>
+          <w:lang w:val="en-US"/>
+        </w:rPr>
+        <w:t xml:space="preserve"> requirements is to have a minimum of 1000 subscribers demonstrating an engaged audience for your content and an accumulation of 4000 watch hours in the last 12 </w:t>
+      </w:r>
+      <w:proofErr w:type="gramStart"/>
+      <w:r>
+        <w:rPr>
+          <w:lang w:val="en-US"/>
+        </w:rPr>
+        <w:t>months ,</w:t>
+      </w:r>
+      <w:proofErr w:type="gramEnd"/>
+      <w:r>
+        <w:rPr>
+          <w:lang w:val="en-US"/>
+        </w:rPr>
+        <w:t xml:space="preserve"> showing popularity and appeal of the channel.</w:t>
+      </w:r>
+    </w:p>
+    <w:p>
+      <w:pPr>
+        <w:rPr>
+          <w:lang w:val="en-US"/>
+        </w:rPr>
+      </w:pPr>
+    </w:p>
+    <w:p>
+      <w:pPr>
+        <w:rPr>
+          <w:lang w:val="en-US"/>
+        </w:rPr>
+      </w:pPr>
+      <w:r>
+        <w:rPr>
+          <w:lang w:val="en-US"/>
+        </w:rPr>
+        <w:t xml:space="preserve">Another important rule is to create an </w:t>
+      </w:r>
+      <w:proofErr w:type="spellStart"/>
+      <w:r>
+        <w:rPr>
+          <w:lang w:val="en-US"/>
+        </w:rPr>
+        <w:t>Adsense</w:t>
+      </w:r>
+      <w:proofErr w:type="spellEnd"/>
+      <w:r>
+        <w:rPr>
+          <w:lang w:val="en-US"/>
+        </w:rPr>
+        <w:t xml:space="preserve"> account. </w:t>
+      </w:r>
+      <w:proofErr w:type="spellStart"/>
+      <w:r>
+        <w:rPr>
+          <w:lang w:val="en-US"/>
+        </w:rPr>
+        <w:t>Adsense</w:t>
+      </w:r>
+      <w:proofErr w:type="spellEnd"/>
+      <w:r>
+        <w:rPr>
+          <w:lang w:val="en-US"/>
+        </w:rPr>
+        <w:t xml:space="preserve"> is the google platform used to promote and sell </w:t>
+      </w:r>
+      <w:proofErr w:type="spellStart"/>
+      <w:r>
+        <w:rPr>
+          <w:lang w:val="en-US"/>
+        </w:rPr>
+        <w:t>advertizement</w:t>
+      </w:r>
+      <w:proofErr w:type="spellEnd"/>
+      <w:r>
+        <w:rPr>
+          <w:lang w:val="en-US"/>
+        </w:rPr>
+        <w:t xml:space="preserve"> via different channels. Basically, the channels make available their ad spaces to advertisers who want to promote their products. They bid to show their ad in your spaces in a real-time auction (source : </w:t>
       </w:r>
       <w:hyperlink r:id="rId7" w:history="1">
         <w:r>
@@ -311,47 +665,97 @@
         <w:rPr>
           <w:lang w:val="en-US"/>
         </w:rPr>
-        <w:t>). The highest paying ads will be selected to be displayed on your space and the you get paid.</w:t>
-      </w:r>
-    </w:p>
-    <w:p>
-      <w:pPr>
-        <w:rPr>
-          <w:lang w:val="en-US"/>
-        </w:rPr>
-      </w:pPr>
-    </w:p>
-    <w:p>
-      <w:pPr>
-        <w:rPr>
-          <w:lang w:val="en-US"/>
-        </w:rPr>
-      </w:pPr>
-    </w:p>
-    <w:p>
-      <w:pPr>
-        <w:rPr>
-          <w:lang w:val="en-US"/>
-        </w:rPr>
-      </w:pPr>
-      <w:r>
-        <w:rPr>
-          <w:lang w:val="en-US"/>
-        </w:rPr>
-        <w:t>One would expect a professional channel to :</w:t>
-      </w:r>
-    </w:p>
-    <w:p>
-      <w:pPr>
-        <w:rPr>
-          <w:lang w:val="en-US"/>
-        </w:rPr>
-      </w:pPr>
-      <w:r>
-        <w:rPr>
-          <w:lang w:val="en-US"/>
-        </w:rPr>
-        <w:t>- show consistency in video uploading : average upload,  std upload ( higher means inconsistency), upload per month,</w:t>
+        <w:t xml:space="preserve">). The highest paying ads will be selected to be displayed </w:t>
+      </w:r>
+      <w:proofErr w:type="gramStart"/>
+      <w:r>
+        <w:rPr>
+          <w:lang w:val="en-US"/>
+        </w:rPr>
+        <w:t>on</w:t>
+      </w:r>
+      <w:proofErr w:type="gramEnd"/>
+      <w:r>
+        <w:rPr>
+          <w:lang w:val="en-US"/>
+        </w:rPr>
+        <w:t xml:space="preserve"> your space and </w:t>
+      </w:r>
+      <w:proofErr w:type="gramStart"/>
+      <w:r>
+        <w:rPr>
+          <w:lang w:val="en-US"/>
+        </w:rPr>
+        <w:t>the you</w:t>
+      </w:r>
+      <w:proofErr w:type="gramEnd"/>
+      <w:r>
+        <w:rPr>
+          <w:lang w:val="en-US"/>
+        </w:rPr>
+        <w:t xml:space="preserve"> get paid.</w:t>
+      </w:r>
+    </w:p>
+    <w:p>
+      <w:pPr>
+        <w:rPr>
+          <w:lang w:val="en-US"/>
+        </w:rPr>
+      </w:pPr>
+    </w:p>
+    <w:p>
+      <w:pPr>
+        <w:rPr>
+          <w:lang w:val="en-US"/>
+        </w:rPr>
+      </w:pPr>
+    </w:p>
+    <w:p>
+      <w:pPr>
+        <w:rPr>
+          <w:lang w:val="en-US"/>
+        </w:rPr>
+      </w:pPr>
+      <w:r>
+        <w:rPr>
+          <w:lang w:val="en-US"/>
+        </w:rPr>
+        <w:t xml:space="preserve">One would expect a professional channel </w:t>
+      </w:r>
+      <w:proofErr w:type="gramStart"/>
+      <w:r>
+        <w:rPr>
+          <w:lang w:val="en-US"/>
+        </w:rPr>
+        <w:t>to :</w:t>
+      </w:r>
+      <w:proofErr w:type="gramEnd"/>
+    </w:p>
+    <w:p>
+      <w:pPr>
+        <w:rPr>
+          <w:lang w:val="en-US"/>
+        </w:rPr>
+      </w:pPr>
+      <w:r>
+        <w:rPr>
+          <w:lang w:val="en-US"/>
+        </w:rPr>
+        <w:t xml:space="preserve">- show consistency in video </w:t>
+      </w:r>
+      <w:proofErr w:type="gramStart"/>
+      <w:r>
+        <w:rPr>
+          <w:lang w:val="en-US"/>
+        </w:rPr>
+        <w:t>uploading :</w:t>
+      </w:r>
+      <w:proofErr w:type="gramEnd"/>
+      <w:r>
+        <w:rPr>
+          <w:lang w:val="en-US"/>
+        </w:rPr>
+        <w:t xml:space="preserve"> average upload,  std upload ( higher means inconsistency), upload per month,</w:t>
       </w:r>
     </w:p>
     <w:p>
@@ -377,20 +781,48 @@
         <w:rPr>
           <w:lang w:val="en-US"/>
         </w:rPr>
-        <w:t>- to display a higher audience engagement : likes to view ratio, comment to view ratio, average comments, average likes,  view std (higher means the audience engagement to your content is not stable) , average views,</w:t>
-      </w:r>
-    </w:p>
-    <w:p>
-      <w:pPr>
-        <w:rPr>
-          <w:lang w:val="en-US"/>
-        </w:rPr>
-      </w:pPr>
-      <w:r>
-        <w:rPr>
-          <w:lang w:val="en-US"/>
-        </w:rPr>
-        <w:t>- consistency in content duration : average video length, std video length</w:t>
+        <w:t xml:space="preserve">- to display a higher audience </w:t>
+      </w:r>
+      <w:proofErr w:type="gramStart"/>
+      <w:r>
+        <w:rPr>
+          <w:lang w:val="en-US"/>
+        </w:rPr>
+        <w:t>engagement :</w:t>
+      </w:r>
+      <w:proofErr w:type="gramEnd"/>
+      <w:r>
+        <w:rPr>
+          <w:lang w:val="en-US"/>
+        </w:rPr>
+        <w:t xml:space="preserve"> likes to view ratio, comment to view ratio, average comments, average likes,  view std (higher means the audience engagement to your content is not stable) , average views,</w:t>
+      </w:r>
+    </w:p>
+    <w:p>
+      <w:pPr>
+        <w:rPr>
+          <w:lang w:val="en-US"/>
+        </w:rPr>
+      </w:pPr>
+      <w:r>
+        <w:rPr>
+          <w:lang w:val="en-US"/>
+        </w:rPr>
+        <w:t xml:space="preserve">- consistency in content </w:t>
+      </w:r>
+      <w:proofErr w:type="gramStart"/>
+      <w:r>
+        <w:rPr>
+          <w:lang w:val="en-US"/>
+        </w:rPr>
+        <w:t>duration :</w:t>
+      </w:r>
+      <w:proofErr w:type="gramEnd"/>
+      <w:r>
+        <w:rPr>
+          <w:lang w:val="en-US"/>
+        </w:rPr>
+        <w:t xml:space="preserve"> average video length, std video length</w:t>
       </w:r>
     </w:p>
     <w:p>
@@ -429,7 +861,21 @@
         <w:rPr>
           <w:lang w:val="en-US"/>
         </w:rPr>
-        <w:t>using the Youtube API</w:t>
+        <w:t xml:space="preserve">using the </w:t>
+      </w:r>
+      <w:proofErr w:type="spellStart"/>
+      <w:r>
+        <w:rPr>
+          <w:lang w:val="en-US"/>
+        </w:rPr>
+        <w:t>Youtube</w:t>
+      </w:r>
+      <w:proofErr w:type="spellEnd"/>
+      <w:r>
+        <w:rPr>
+          <w:lang w:val="en-US"/>
+        </w:rPr>
+        <w:t xml:space="preserve"> API</w:t>
       </w:r>
       <w:r>
         <w:rPr>
@@ -455,47 +901,79 @@
         <w:rPr>
           <w:lang w:val="en-US"/>
         </w:rPr>
-        <w:t>- has_affiliate_links</w:t>
-      </w:r>
-    </w:p>
-    <w:p>
-      <w:pPr>
-        <w:rPr>
-          <w:lang w:val="en-US"/>
-        </w:rPr>
-      </w:pPr>
-      <w:r>
-        <w:rPr>
-          <w:lang w:val="en-US"/>
-        </w:rPr>
-        <w:t>- has_sponsorships</w:t>
-      </w:r>
-    </w:p>
-    <w:p>
-      <w:pPr>
-        <w:rPr>
-          <w:lang w:val="en-US"/>
-        </w:rPr>
-      </w:pPr>
-      <w:r>
-        <w:rPr>
-          <w:lang w:val="en-US"/>
-        </w:rPr>
-        <w:t>_ has_merchandise</w:t>
-      </w:r>
-    </w:p>
-    <w:p>
-      <w:pPr>
-        <w:rPr>
-          <w:lang w:val="en-US"/>
-        </w:rPr>
-      </w:pPr>
-      <w:r>
-        <w:rPr>
-          <w:lang w:val="en-US"/>
-        </w:rPr>
-        <w:t>- has_memberships</w:t>
-      </w:r>
+        <w:t xml:space="preserve">- </w:t>
+      </w:r>
+      <w:proofErr w:type="spellStart"/>
+      <w:r>
+        <w:rPr>
+          <w:lang w:val="en-US"/>
+        </w:rPr>
+        <w:t>has_affiliate_links</w:t>
+      </w:r>
+      <w:proofErr w:type="spellEnd"/>
+    </w:p>
+    <w:p>
+      <w:pPr>
+        <w:rPr>
+          <w:lang w:val="en-US"/>
+        </w:rPr>
+      </w:pPr>
+      <w:r>
+        <w:rPr>
+          <w:lang w:val="en-US"/>
+        </w:rPr>
+        <w:t xml:space="preserve">- </w:t>
+      </w:r>
+      <w:proofErr w:type="spellStart"/>
+      <w:r>
+        <w:rPr>
+          <w:lang w:val="en-US"/>
+        </w:rPr>
+        <w:t>has_sponsorships</w:t>
+      </w:r>
+      <w:proofErr w:type="spellEnd"/>
+    </w:p>
+    <w:p>
+      <w:pPr>
+        <w:rPr>
+          <w:lang w:val="en-US"/>
+        </w:rPr>
+      </w:pPr>
+      <w:r>
+        <w:rPr>
+          <w:lang w:val="en-US"/>
+        </w:rPr>
+        <w:t xml:space="preserve">_ </w:t>
+      </w:r>
+      <w:proofErr w:type="spellStart"/>
+      <w:r>
+        <w:rPr>
+          <w:lang w:val="en-US"/>
+        </w:rPr>
+        <w:t>has_merchandise</w:t>
+      </w:r>
+      <w:proofErr w:type="spellEnd"/>
+    </w:p>
+    <w:p>
+      <w:pPr>
+        <w:rPr>
+          <w:lang w:val="en-US"/>
+        </w:rPr>
+      </w:pPr>
+      <w:r>
+        <w:rPr>
+          <w:lang w:val="en-US"/>
+        </w:rPr>
+        <w:t xml:space="preserve">- </w:t>
+      </w:r>
+      <w:proofErr w:type="spellStart"/>
+      <w:r>
+        <w:rPr>
+          <w:lang w:val="en-US"/>
+        </w:rPr>
+        <w:t>has_memberships</w:t>
+      </w:r>
+      <w:proofErr w:type="spellEnd"/>
     </w:p>
     <w:p>
       <w:pPr>
@@ -520,7 +998,7 @@
         <w:rPr>
           <w:lang w:val="en-US"/>
         </w:rPr>
-        <w:t>test</w:t>
+        <w:t>evaluate</w:t>
       </w:r>
       <w:r>
         <w:rPr>
@@ -574,8 +1052,16 @@
         <w:rPr>
           <w:lang w:val="en-US"/>
         </w:rPr>
-        <w:t>using these monetization indicators as target</w:t>
-      </w:r>
+        <w:t xml:space="preserve">using these monetization indicators as </w:t>
+      </w:r>
+      <w:proofErr w:type="gramStart"/>
+      <w:r>
+        <w:rPr>
+          <w:lang w:val="en-US"/>
+        </w:rPr>
+        <w:t>target</w:t>
+      </w:r>
+      <w:proofErr w:type="gramEnd"/>
       <w:r>
         <w:rPr>
           <w:lang w:val="en-US"/>
@@ -589,123 +1075,533 @@
           <w:lang w:val="en-US"/>
         </w:rPr>
       </w:pPr>
-      <w:r>
-        <w:rPr>
-          <w:lang w:val="en-US"/>
-        </w:rPr>
-        <w:t>So first extract professionalization-relevant metrics and identify channels that show a trend towards professional monetization.</w:t>
-      </w:r>
-    </w:p>
-    <w:p>
-      <w:pPr>
-        <w:rPr>
-          <w:lang w:val="en-US"/>
-        </w:rPr>
-      </w:pPr>
-    </w:p>
-    <w:p>
-      <w:pPr>
-        <w:rPr>
-          <w:lang w:val="en-US"/>
-        </w:rPr>
-      </w:pPr>
-      <w:r>
-        <w:rPr>
-          <w:lang w:val="en-US"/>
-        </w:rPr>
-        <w:t>First thing to do is identify channels that are elligible for YPP (1000 subscribers and 4000 views over the last 12 months) and identify how many of these actually have evolved into a professional monetized channel. For these channels, we need to analyze the professionalization &amp; monetization metrics to identify specific content patterns.</w:t>
-      </w:r>
-    </w:p>
-    <w:p>
-      <w:pPr>
-        <w:rPr>
-          <w:lang w:val="en-US"/>
-        </w:rPr>
-      </w:pPr>
-    </w:p>
-    <w:p>
-      <w:pPr>
-        <w:rPr>
-          <w:lang w:val="en-US"/>
-        </w:rPr>
-      </w:pPr>
-    </w:p>
-    <w:p>
-      <w:pPr>
-        <w:rPr>
-          <w:lang w:val="en-US"/>
-        </w:rPr>
-      </w:pPr>
-      <w:r>
-        <w:rPr>
-          <w:noProof/>
-        </w:rPr>
-        <w:lastRenderedPageBreak/>
-        <w:drawing>
-          <wp:anchor distT="0" distB="0" distL="0" distR="0" simplePos="0" relativeHeight="251657728" behindDoc="0" locked="0" layoutInCell="1" allowOverlap="1" wp14:anchorId="15FE69D7" wp14:editId="2B503FCD">
-            <wp:simplePos x="0" y="0"/>
-            <wp:positionH relativeFrom="column">
-              <wp:posOffset>-410210</wp:posOffset>
-            </wp:positionH>
-            <wp:positionV relativeFrom="paragraph">
-              <wp:posOffset>50800</wp:posOffset>
-            </wp:positionV>
-            <wp:extent cx="6832600" cy="4585335"/>
-            <wp:effectExtent l="0" t="0" r="0" b="0"/>
-            <wp:wrapSquare wrapText="largest"/>
-            <wp:docPr id="2" name="Picture 1"/>
-            <wp:cNvGraphicFramePr>
-              <a:graphicFrameLocks xmlns:a="http://schemas.openxmlformats.org/drawingml/2006/main" noChangeAspect="1"/>
-            </wp:cNvGraphicFramePr>
-            <a:graphic xmlns:a="http://schemas.openxmlformats.org/drawingml/2006/main">
-              <a:graphicData uri="http://schemas.openxmlformats.org/drawingml/2006/picture">
-                <pic:pic xmlns:pic="http://schemas.openxmlformats.org/drawingml/2006/picture">
-                  <pic:nvPicPr>
-                    <pic:cNvPr id="0" name="Picture 2"/>
-                    <pic:cNvPicPr>
-                      <a:picLocks noChangeAspect="1" noChangeArrowheads="1"/>
-                    </pic:cNvPicPr>
-                  </pic:nvPicPr>
-                  <pic:blipFill>
-                    <a:blip r:embed="rId8" cstate="print">
-                      <a:extLst>
-                        <a:ext uri="{28A0092B-C50C-407E-A947-70E740481C1C}">
-                          <a14:useLocalDpi xmlns:a14="http://schemas.microsoft.com/office/drawing/2010/main" val="0"/>
-                        </a:ext>
-                      </a:extLst>
-                    </a:blip>
-                    <a:srcRect/>
-                    <a:stretch>
-                      <a:fillRect/>
-                    </a:stretch>
-                  </pic:blipFill>
-                  <pic:spPr bwMode="auto">
-                    <a:xfrm>
-                      <a:off x="0" y="0"/>
-                      <a:ext cx="6832600" cy="4585335"/>
-                    </a:xfrm>
-                    <a:prstGeom prst="rect">
-                      <a:avLst/>
-                    </a:prstGeom>
-                    <a:solidFill>
-                      <a:srgbClr val="FFFFFF"/>
-                    </a:solidFill>
-                    <a:ln>
-                      <a:noFill/>
-                    </a:ln>
-                  </pic:spPr>
-                </pic:pic>
-              </a:graphicData>
-            </a:graphic>
-            <wp14:sizeRelH relativeFrom="page">
-              <wp14:pctWidth>0</wp14:pctWidth>
-            </wp14:sizeRelH>
-            <wp14:sizeRelV relativeFrom="page">
-              <wp14:pctHeight>0</wp14:pctHeight>
-            </wp14:sizeRelV>
-          </wp:anchor>
-        </w:drawing>
-      </w:r>
+      <w:proofErr w:type="gramStart"/>
+      <w:r>
+        <w:rPr>
+          <w:lang w:val="en-US"/>
+        </w:rPr>
+        <w:t>So</w:t>
+      </w:r>
+      <w:proofErr w:type="gramEnd"/>
+      <w:r>
+        <w:rPr>
+          <w:lang w:val="en-US"/>
+        </w:rPr>
+        <w:t xml:space="preserve"> first extract professionalization-relevant metrics and identify channels that show a trend towards professional monetization.</w:t>
+      </w:r>
+      <w:r>
+        <w:rPr>
+          <w:lang w:val="en-US"/>
+        </w:rPr>
+        <w:t xml:space="preserve"> </w:t>
+      </w:r>
+    </w:p>
+    <w:p>
+      <w:pPr>
+        <w:rPr>
+          <w:lang w:val="en-US"/>
+        </w:rPr>
+      </w:pPr>
+      <w:r>
+        <w:rPr>
+          <w:lang w:val="en-US"/>
+        </w:rPr>
+        <w:t xml:space="preserve">We can then use a clustering algorithm to </w:t>
+      </w:r>
+      <w:r>
+        <w:rPr>
+          <w:lang w:val="en-US"/>
+        </w:rPr>
+        <w:t>cluster channels based on these professiona</w:t>
+      </w:r>
+      <w:r>
+        <w:rPr>
+          <w:lang w:val="en-US"/>
+        </w:rPr>
+        <w:t>lization metrics.</w:t>
+      </w:r>
+      <w:r>
+        <w:rPr>
+          <w:lang w:val="en-US"/>
+        </w:rPr>
+        <w:t xml:space="preserve"> Tor each cluster, we </w:t>
+      </w:r>
+      <w:r>
+        <w:rPr>
+          <w:lang w:val="en-US"/>
+        </w:rPr>
+        <w:t xml:space="preserve">calculate the monetization rates and identify which professionalization metrics </w:t>
+      </w:r>
+      <w:r>
+        <w:rPr>
+          <w:lang w:val="en-US"/>
+        </w:rPr>
+        <w:t>correlate with monetization.</w:t>
+      </w:r>
+      <w:r>
+        <w:rPr>
+          <w:lang w:val="en-US"/>
+        </w:rPr>
+        <w:t xml:space="preserve"> </w:t>
+      </w:r>
+    </w:p>
+    <w:p>
+      <w:pPr>
+        <w:rPr>
+          <w:lang w:val="en-US"/>
+        </w:rPr>
+      </w:pPr>
+    </w:p>
+    <w:p>
+      <w:pPr>
+        <w:rPr>
+          <w:lang w:val="en-US"/>
+        </w:rPr>
+      </w:pPr>
+    </w:p>
+    <w:p>
+      <w:pPr>
+        <w:rPr>
+          <w:lang w:val="en-US"/>
+        </w:rPr>
+      </w:pPr>
+    </w:p>
+    <w:p>
+      <w:pPr>
+        <w:rPr>
+          <w:lang w:val="en-US"/>
+        </w:rPr>
+      </w:pPr>
+    </w:p>
+    <w:p>
+      <w:pPr>
+        <w:rPr>
+          <w:lang w:val="en-US"/>
+        </w:rPr>
+      </w:pPr>
+    </w:p>
+    <w:p>
+      <w:pPr>
+        <w:rPr>
+          <w:lang w:val="en-US"/>
+        </w:rPr>
+      </w:pPr>
+      <w:r>
+        <w:rPr>
+          <w:lang w:val="en-US"/>
+        </w:rPr>
+        <w:t>Put simply, our algorithm to answer this question can be resumed this way:</w:t>
+      </w:r>
+    </w:p>
+    <w:p>
+      <w:pPr>
+        <w:pStyle w:val="ListParagraph"/>
+        <w:numPr>
+          <w:ilvl w:val="0"/>
+          <w:numId w:val="3"/>
+        </w:numPr>
+        <w:rPr>
+          <w:lang w:val="en-US"/>
+        </w:rPr>
+      </w:pPr>
+      <w:r>
+        <w:rPr>
+          <w:lang w:val="en-US"/>
+        </w:rPr>
+        <w:t>Track professionalization metrics over time</w:t>
+      </w:r>
+    </w:p>
+    <w:p>
+      <w:pPr>
+        <w:pStyle w:val="ListParagraph"/>
+        <w:numPr>
+          <w:ilvl w:val="0"/>
+          <w:numId w:val="4"/>
+        </w:numPr>
+        <w:rPr>
+          <w:lang w:val="en-US"/>
+        </w:rPr>
+      </w:pPr>
+      <w:r>
+        <w:rPr>
+          <w:lang w:val="en-US"/>
+        </w:rPr>
+        <w:t>Upload consistency trends</w:t>
+      </w:r>
+    </w:p>
+    <w:p>
+      <w:pPr>
+        <w:pStyle w:val="ListParagraph"/>
+        <w:numPr>
+          <w:ilvl w:val="0"/>
+          <w:numId w:val="4"/>
+        </w:numPr>
+        <w:rPr>
+          <w:lang w:val="en-US"/>
+        </w:rPr>
+      </w:pPr>
+      <w:r>
+        <w:rPr>
+          <w:lang w:val="en-US"/>
+        </w:rPr>
+        <w:t>En</w:t>
+      </w:r>
+      <w:r>
+        <w:rPr>
+          <w:lang w:val="en-US"/>
+        </w:rPr>
+        <w:t>ga</w:t>
+      </w:r>
+      <w:r>
+        <w:rPr>
+          <w:lang w:val="en-US"/>
+        </w:rPr>
+        <w:t>geme</w:t>
+      </w:r>
+      <w:r>
+        <w:rPr>
+          <w:lang w:val="en-US"/>
+        </w:rPr>
+        <w:t xml:space="preserve">nt ratio changes </w:t>
+      </w:r>
+      <w:r>
+        <w:rPr>
+          <w:lang w:val="en-US"/>
+        </w:rPr>
+        <w:t>(subscriber</w:t>
+      </w:r>
+      <w:r>
+        <w:rPr>
+          <w:lang w:val="en-US"/>
+        </w:rPr>
+        <w:t xml:space="preserve"> to vi</w:t>
+      </w:r>
+      <w:r>
+        <w:rPr>
+          <w:lang w:val="en-US"/>
+        </w:rPr>
+        <w:t xml:space="preserve">ew ratio, likes to view ratio, </w:t>
+      </w:r>
+      <w:proofErr w:type="spellStart"/>
+      <w:r>
+        <w:rPr>
+          <w:lang w:val="en-US"/>
+        </w:rPr>
+        <w:t>etc</w:t>
+      </w:r>
+      <w:proofErr w:type="spellEnd"/>
+      <w:r>
+        <w:rPr>
+          <w:lang w:val="en-US"/>
+        </w:rPr>
+        <w:t>…)</w:t>
+      </w:r>
+    </w:p>
+    <w:p>
+      <w:pPr>
+        <w:pStyle w:val="ListParagraph"/>
+        <w:numPr>
+          <w:ilvl w:val="0"/>
+          <w:numId w:val="4"/>
+        </w:numPr>
+        <w:rPr>
+          <w:lang w:val="en-US"/>
+        </w:rPr>
+      </w:pPr>
+      <w:r>
+        <w:rPr>
+          <w:lang w:val="en-US"/>
+        </w:rPr>
+        <w:t>Content consistency patterns</w:t>
+      </w:r>
+      <w:r>
+        <w:rPr>
+          <w:lang w:val="en-US"/>
+        </w:rPr>
+        <w:t xml:space="preserve"> (average video length, </w:t>
+      </w:r>
+      <w:proofErr w:type="spellStart"/>
+      <w:r>
+        <w:rPr>
+          <w:lang w:val="en-US"/>
+        </w:rPr>
+        <w:t>etc</w:t>
+      </w:r>
+      <w:proofErr w:type="spellEnd"/>
+      <w:r>
+        <w:rPr>
+          <w:lang w:val="en-US"/>
+        </w:rPr>
+        <w:t>…)</w:t>
+      </w:r>
+    </w:p>
+    <w:p>
+      <w:pPr>
+        <w:pStyle w:val="ListParagraph"/>
+        <w:numPr>
+          <w:ilvl w:val="0"/>
+          <w:numId w:val="3"/>
+        </w:numPr>
+        <w:rPr>
+          <w:lang w:val="en-US"/>
+        </w:rPr>
+      </w:pPr>
+      <w:r>
+        <w:rPr>
+          <w:lang w:val="en-US"/>
+        </w:rPr>
+        <w:t>Group channels by similar metric trajectories</w:t>
+      </w:r>
+      <w:r>
+        <w:rPr>
+          <w:lang w:val="en-US"/>
+        </w:rPr>
+        <w:t xml:space="preserve"> (</w:t>
+      </w:r>
+      <w:proofErr w:type="gramStart"/>
+      <w:r>
+        <w:rPr>
+          <w:lang w:val="en-US"/>
+        </w:rPr>
+        <w:t>DTW</w:t>
+      </w:r>
+      <w:r>
+        <w:rPr>
+          <w:lang w:val="en-US"/>
+        </w:rPr>
+        <w:t xml:space="preserve"> :</w:t>
+      </w:r>
+      <w:proofErr w:type="gramEnd"/>
+      <w:r>
+        <w:rPr>
+          <w:lang w:val="en-US"/>
+        </w:rPr>
+        <w:t xml:space="preserve"> Dynamic Time Warping to find similar trajectories in longitudinal data</w:t>
+      </w:r>
+      <w:r>
+        <w:rPr>
+          <w:lang w:val="en-US"/>
+        </w:rPr>
+        <w:t>)</w:t>
+      </w:r>
+    </w:p>
+    <w:p>
+      <w:pPr>
+        <w:pStyle w:val="ListParagraph"/>
+        <w:rPr>
+          <w:lang w:val="en-US"/>
+        </w:rPr>
+      </w:pPr>
+      <w:r>
+        <w:rPr>
+          <w:lang w:val="en-US"/>
+        </w:rPr>
+        <w:t xml:space="preserve">DTW </w:t>
+      </w:r>
+      <w:r>
+        <w:rPr>
+          <w:lang w:val="en-US"/>
+        </w:rPr>
+        <w:t>calculates distances between time series trajectories to identify similar trajectories.</w:t>
+      </w:r>
+      <w:r>
+        <w:rPr>
+          <w:lang w:val="en-US"/>
+        </w:rPr>
+        <w:t xml:space="preserve"> Then we can apply K-medoid or hierarchical clustering algorithm to cluster </w:t>
+      </w:r>
+      <w:r>
+        <w:rPr>
+          <w:lang w:val="en-US"/>
+        </w:rPr>
+        <w:t>these trajectories (The DTW package in python also contains these</w:t>
+      </w:r>
+      <w:r>
+        <w:rPr>
+          <w:lang w:val="en-US"/>
+        </w:rPr>
+        <w:t xml:space="preserve"> features)</w:t>
+      </w:r>
+      <w:r>
+        <w:rPr>
+          <w:lang w:val="en-US"/>
+        </w:rPr>
+        <w:t>.</w:t>
+      </w:r>
+    </w:p>
+    <w:p>
+      <w:pPr>
+        <w:pStyle w:val="ListParagraph"/>
+        <w:rPr>
+          <w:lang w:val="en-US"/>
+        </w:rPr>
+      </w:pPr>
+      <w:r>
+        <w:rPr>
+          <w:lang w:val="en-US"/>
+        </w:rPr>
+        <w:t>Then we map clusters to monetization status.</w:t>
+      </w:r>
+      <w:r>
+        <w:rPr>
+          <w:lang w:val="en-US"/>
+        </w:rPr>
+        <w:t xml:space="preserve"> </w:t>
+      </w:r>
+    </w:p>
+    <w:p>
+      <w:pPr>
+        <w:pStyle w:val="ListParagraph"/>
+        <w:numPr>
+          <w:ilvl w:val="0"/>
+          <w:numId w:val="3"/>
+        </w:numPr>
+        <w:rPr>
+          <w:lang w:val="en-US"/>
+        </w:rPr>
+      </w:pPr>
+      <w:r>
+        <w:rPr>
+          <w:lang w:val="en-US"/>
+        </w:rPr>
+        <w:t>Compare these trajector</w:t>
+      </w:r>
+      <w:r>
+        <w:rPr>
+          <w:lang w:val="en-US"/>
+        </w:rPr>
+        <w:t>y patterns with final monetization status (has sponsorship, has affiliated</w:t>
+      </w:r>
+      <w:r>
+        <w:rPr>
+          <w:lang w:val="en-US"/>
+        </w:rPr>
+        <w:t>, has merch)</w:t>
+      </w:r>
+    </w:p>
+    <w:p>
+      <w:pPr>
+        <w:pStyle w:val="ListParagraph"/>
+        <w:rPr>
+          <w:lang w:val="en-US"/>
+        </w:rPr>
+      </w:pPr>
+      <w:r>
+        <w:rPr>
+          <w:lang w:val="en-US"/>
+        </w:rPr>
+        <w:t xml:space="preserve">This </w:t>
+      </w:r>
+      <w:r>
+        <w:rPr>
+          <w:lang w:val="en-US"/>
+        </w:rPr>
+        <w:t>analysis</w:t>
+      </w:r>
+      <w:r>
+        <w:rPr>
+          <w:lang w:val="en-US"/>
+        </w:rPr>
+        <w:t xml:space="preserve"> will help us </w:t>
+      </w:r>
+      <w:r>
+        <w:rPr>
+          <w:lang w:val="en-US"/>
+        </w:rPr>
+        <w:t>identify the common paths leading to monetization, the key metrics that precede monetization</w:t>
+      </w:r>
+      <w:r>
+        <w:rPr>
+          <w:lang w:val="en-US"/>
+        </w:rPr>
+        <w:t>, and time</w:t>
+      </w:r>
+      <w:r>
+        <w:rPr>
+          <w:lang w:val="en-US"/>
+        </w:rPr>
+        <w:t xml:space="preserve"> patterns in professionalization journey.</w:t>
+      </w:r>
+    </w:p>
+    <w:p>
+      <w:pPr>
+        <w:rPr>
+          <w:lang w:val="en-US"/>
+        </w:rPr>
+      </w:pPr>
+    </w:p>
+    <w:p>
+      <w:pPr>
+        <w:rPr>
+          <w:lang w:val="en-US"/>
+        </w:rPr>
+      </w:pPr>
+    </w:p>
+    <w:p>
+      <w:pPr>
+        <w:rPr>
+          <w:lang w:val="en-US"/>
+        </w:rPr>
+      </w:pPr>
+      <w:r>
+        <w:rPr>
+          <w:lang w:val="en-US"/>
+        </w:rPr>
+        <w:t>I</w:t>
+      </w:r>
+      <w:r>
+        <w:rPr>
+          <w:lang w:val="en-US"/>
+        </w:rPr>
+        <w:t xml:space="preserve">dentify channels that are </w:t>
+      </w:r>
+      <w:r>
+        <w:rPr>
+          <w:lang w:val="en-US"/>
+        </w:rPr>
+        <w:t>eligible</w:t>
+      </w:r>
+      <w:r>
+        <w:rPr>
+          <w:lang w:val="en-US"/>
+        </w:rPr>
+        <w:t xml:space="preserve"> for YPP (1000 subscribers and 4000 views over the last 12 months) and identify how many of these </w:t>
+      </w:r>
+      <w:proofErr w:type="gramStart"/>
+      <w:r>
+        <w:rPr>
+          <w:lang w:val="en-US"/>
+        </w:rPr>
+        <w:t>actually have</w:t>
+      </w:r>
+      <w:proofErr w:type="gramEnd"/>
+      <w:r>
+        <w:rPr>
+          <w:lang w:val="en-US"/>
+        </w:rPr>
+        <w:t xml:space="preserve"> evolved into a professional monetized channel. For these channels, we need to analyze the professionalization &amp; monetization metrics to identify specific content patterns.</w:t>
+      </w:r>
+    </w:p>
+    <w:p>
+      <w:pPr>
+        <w:rPr>
+          <w:lang w:val="en-US"/>
+        </w:rPr>
+      </w:pPr>
+    </w:p>
+    <w:p>
+      <w:pPr>
+        <w:rPr>
+          <w:lang w:val="en-US"/>
+        </w:rPr>
+      </w:pPr>
+    </w:p>
+    <w:p>
+      <w:pPr>
+        <w:rPr>
+          <w:lang w:val="en-US"/>
+        </w:rPr>
+      </w:pPr>
     </w:p>
     <w:p>
       <w:pPr>
@@ -1213,11 +2109,216 @@
       </w:pPr>
     </w:lvl>
   </w:abstractNum>
+  <w:abstractNum w:abstractNumId="2" w15:restartNumberingAfterBreak="0">
+    <w:nsid w:val="514E60B7"/>
+    <w:multiLevelType w:val="hybridMultilevel"/>
+    <w:tmpl w:val="2588416E"/>
+    <w:lvl w:ilvl="0" w:tplc="2000000F">
+      <w:start w:val="1"/>
+      <w:numFmt w:val="decimal"/>
+      <w:lvlText w:val="%1."/>
+      <w:lvlJc w:val="left"/>
+      <w:pPr>
+        <w:ind w:left="720" w:hanging="360"/>
+      </w:pPr>
+    </w:lvl>
+    <w:lvl w:ilvl="1" w:tplc="20000019" w:tentative="1">
+      <w:start w:val="1"/>
+      <w:numFmt w:val="lowerLetter"/>
+      <w:lvlText w:val="%2."/>
+      <w:lvlJc w:val="left"/>
+      <w:pPr>
+        <w:ind w:left="1440" w:hanging="360"/>
+      </w:pPr>
+    </w:lvl>
+    <w:lvl w:ilvl="2" w:tplc="2000001B" w:tentative="1">
+      <w:start w:val="1"/>
+      <w:numFmt w:val="lowerRoman"/>
+      <w:lvlText w:val="%3."/>
+      <w:lvlJc w:val="right"/>
+      <w:pPr>
+        <w:ind w:left="2160" w:hanging="180"/>
+      </w:pPr>
+    </w:lvl>
+    <w:lvl w:ilvl="3" w:tplc="2000000F" w:tentative="1">
+      <w:start w:val="1"/>
+      <w:numFmt w:val="decimal"/>
+      <w:lvlText w:val="%4."/>
+      <w:lvlJc w:val="left"/>
+      <w:pPr>
+        <w:ind w:left="2880" w:hanging="360"/>
+      </w:pPr>
+    </w:lvl>
+    <w:lvl w:ilvl="4" w:tplc="20000019" w:tentative="1">
+      <w:start w:val="1"/>
+      <w:numFmt w:val="lowerLetter"/>
+      <w:lvlText w:val="%5."/>
+      <w:lvlJc w:val="left"/>
+      <w:pPr>
+        <w:ind w:left="3600" w:hanging="360"/>
+      </w:pPr>
+    </w:lvl>
+    <w:lvl w:ilvl="5" w:tplc="2000001B" w:tentative="1">
+      <w:start w:val="1"/>
+      <w:numFmt w:val="lowerRoman"/>
+      <w:lvlText w:val="%6."/>
+      <w:lvlJc w:val="right"/>
+      <w:pPr>
+        <w:ind w:left="4320" w:hanging="180"/>
+      </w:pPr>
+    </w:lvl>
+    <w:lvl w:ilvl="6" w:tplc="2000000F" w:tentative="1">
+      <w:start w:val="1"/>
+      <w:numFmt w:val="decimal"/>
+      <w:lvlText w:val="%7."/>
+      <w:lvlJc w:val="left"/>
+      <w:pPr>
+        <w:ind w:left="5040" w:hanging="360"/>
+      </w:pPr>
+    </w:lvl>
+    <w:lvl w:ilvl="7" w:tplc="20000019" w:tentative="1">
+      <w:start w:val="1"/>
+      <w:numFmt w:val="lowerLetter"/>
+      <w:lvlText w:val="%8."/>
+      <w:lvlJc w:val="left"/>
+      <w:pPr>
+        <w:ind w:left="5760" w:hanging="360"/>
+      </w:pPr>
+    </w:lvl>
+    <w:lvl w:ilvl="8" w:tplc="2000001B" w:tentative="1">
+      <w:start w:val="1"/>
+      <w:numFmt w:val="lowerRoman"/>
+      <w:lvlText w:val="%9."/>
+      <w:lvlJc w:val="right"/>
+      <w:pPr>
+        <w:ind w:left="6480" w:hanging="180"/>
+      </w:pPr>
+    </w:lvl>
+  </w:abstractNum>
+  <w:abstractNum w:abstractNumId="3" w15:restartNumberingAfterBreak="0">
+    <w:nsid w:val="78576863"/>
+    <w:multiLevelType w:val="hybridMultilevel"/>
+    <w:tmpl w:val="FD46F008"/>
+    <w:lvl w:ilvl="0" w:tplc="20000001">
+      <w:start w:val="1"/>
+      <w:numFmt w:val="bullet"/>
+      <w:lvlText w:val=""/>
+      <w:lvlJc w:val="left"/>
+      <w:pPr>
+        <w:ind w:left="1440" w:hanging="360"/>
+      </w:pPr>
+      <w:rPr>
+        <w:rFonts w:ascii="Symbol" w:hAnsi="Symbol" w:hint="default"/>
+      </w:rPr>
+    </w:lvl>
+    <w:lvl w:ilvl="1" w:tplc="20000003" w:tentative="1">
+      <w:start w:val="1"/>
+      <w:numFmt w:val="bullet"/>
+      <w:lvlText w:val="o"/>
+      <w:lvlJc w:val="left"/>
+      <w:pPr>
+        <w:ind w:left="2160" w:hanging="360"/>
+      </w:pPr>
+      <w:rPr>
+        <w:rFonts w:ascii="Courier New" w:hAnsi="Courier New" w:cs="Courier New" w:hint="default"/>
+      </w:rPr>
+    </w:lvl>
+    <w:lvl w:ilvl="2" w:tplc="20000005" w:tentative="1">
+      <w:start w:val="1"/>
+      <w:numFmt w:val="bullet"/>
+      <w:lvlText w:val=""/>
+      <w:lvlJc w:val="left"/>
+      <w:pPr>
+        <w:ind w:left="2880" w:hanging="360"/>
+      </w:pPr>
+      <w:rPr>
+        <w:rFonts w:ascii="Wingdings" w:hAnsi="Wingdings" w:hint="default"/>
+      </w:rPr>
+    </w:lvl>
+    <w:lvl w:ilvl="3" w:tplc="20000001" w:tentative="1">
+      <w:start w:val="1"/>
+      <w:numFmt w:val="bullet"/>
+      <w:lvlText w:val=""/>
+      <w:lvlJc w:val="left"/>
+      <w:pPr>
+        <w:ind w:left="3600" w:hanging="360"/>
+      </w:pPr>
+      <w:rPr>
+        <w:rFonts w:ascii="Symbol" w:hAnsi="Symbol" w:hint="default"/>
+      </w:rPr>
+    </w:lvl>
+    <w:lvl w:ilvl="4" w:tplc="20000003" w:tentative="1">
+      <w:start w:val="1"/>
+      <w:numFmt w:val="bullet"/>
+      <w:lvlText w:val="o"/>
+      <w:lvlJc w:val="left"/>
+      <w:pPr>
+        <w:ind w:left="4320" w:hanging="360"/>
+      </w:pPr>
+      <w:rPr>
+        <w:rFonts w:ascii="Courier New" w:hAnsi="Courier New" w:cs="Courier New" w:hint="default"/>
+      </w:rPr>
+    </w:lvl>
+    <w:lvl w:ilvl="5" w:tplc="20000005" w:tentative="1">
+      <w:start w:val="1"/>
+      <w:numFmt w:val="bullet"/>
+      <w:lvlText w:val=""/>
+      <w:lvlJc w:val="left"/>
+      <w:pPr>
+        <w:ind w:left="5040" w:hanging="360"/>
+      </w:pPr>
+      <w:rPr>
+        <w:rFonts w:ascii="Wingdings" w:hAnsi="Wingdings" w:hint="default"/>
+      </w:rPr>
+    </w:lvl>
+    <w:lvl w:ilvl="6" w:tplc="20000001" w:tentative="1">
+      <w:start w:val="1"/>
+      <w:numFmt w:val="bullet"/>
+      <w:lvlText w:val=""/>
+      <w:lvlJc w:val="left"/>
+      <w:pPr>
+        <w:ind w:left="5760" w:hanging="360"/>
+      </w:pPr>
+      <w:rPr>
+        <w:rFonts w:ascii="Symbol" w:hAnsi="Symbol" w:hint="default"/>
+      </w:rPr>
+    </w:lvl>
+    <w:lvl w:ilvl="7" w:tplc="20000003" w:tentative="1">
+      <w:start w:val="1"/>
+      <w:numFmt w:val="bullet"/>
+      <w:lvlText w:val="o"/>
+      <w:lvlJc w:val="left"/>
+      <w:pPr>
+        <w:ind w:left="6480" w:hanging="360"/>
+      </w:pPr>
+      <w:rPr>
+        <w:rFonts w:ascii="Courier New" w:hAnsi="Courier New" w:cs="Courier New" w:hint="default"/>
+      </w:rPr>
+    </w:lvl>
+    <w:lvl w:ilvl="8" w:tplc="20000005" w:tentative="1">
+      <w:start w:val="1"/>
+      <w:numFmt w:val="bullet"/>
+      <w:lvlText w:val=""/>
+      <w:lvlJc w:val="left"/>
+      <w:pPr>
+        <w:ind w:left="7200" w:hanging="360"/>
+      </w:pPr>
+      <w:rPr>
+        <w:rFonts w:ascii="Wingdings" w:hAnsi="Wingdings" w:hint="default"/>
+      </w:rPr>
+    </w:lvl>
+  </w:abstractNum>
   <w:num w:numId="1" w16cid:durableId="1108891770">
     <w:abstractNumId w:val="0"/>
   </w:num>
   <w:num w:numId="2" w16cid:durableId="223151787">
     <w:abstractNumId w:val="1"/>
+  </w:num>
+  <w:num w:numId="3" w16cid:durableId="353963257">
+    <w:abstractNumId w:val="2"/>
+  </w:num>
+  <w:num w:numId="4" w16cid:durableId="2049910865">
+    <w:abstractNumId w:val="3"/>
   </w:num>
 </w:numbering>
 </file>
@@ -1774,6 +2875,17 @@
       <w:bCs/>
     </w:rPr>
   </w:style>
+  <w:style w:type="paragraph" w:styleId="ListParagraph">
+    <w:name w:val="List Paragraph"/>
+    <w:basedOn w:val="Normal"/>
+    <w:uiPriority w:val="34"/>
+    <w:qFormat/>
+    <w:rsid w:val="00F73E3E"/>
+    <w:pPr>
+      <w:ind w:left="720"/>
+      <w:contextualSpacing/>
+    </w:pPr>
+  </w:style>
 </w:styles>
 </file>
 

</xml_diff>

<commit_message>
Q2 Koami: DTW image
</commit_message>
<xml_diff>
--- a/Q2_Koami.docx
+++ b/Q2_Koami.docx
@@ -45,239 +45,27 @@
         <w:rPr>
           <w:lang w:val="en-US"/>
         </w:rPr>
-        <w:t xml:space="preserve">To answer this </w:t>
-      </w:r>
-      <w:proofErr w:type="gramStart"/>
-      <w:r>
-        <w:rPr>
-          <w:lang w:val="en-US"/>
-        </w:rPr>
-        <w:t>question</w:t>
-      </w:r>
-      <w:proofErr w:type="gramEnd"/>
-      <w:r>
-        <w:rPr>
-          <w:lang w:val="en-US"/>
-        </w:rPr>
-        <w:t xml:space="preserve"> we need to define </w:t>
-      </w:r>
-      <w:proofErr w:type="spellStart"/>
-      <w:r>
-        <w:rPr>
-          <w:lang w:val="en-US"/>
-        </w:rPr>
-        <w:t>youtube</w:t>
-      </w:r>
-      <w:proofErr w:type="spellEnd"/>
-      <w:r>
-        <w:rPr>
-          <w:lang w:val="en-US"/>
-        </w:rPr>
-        <w:t xml:space="preserve"> monetization approaches. </w:t>
-      </w:r>
-      <w:proofErr w:type="spellStart"/>
-      <w:r>
-        <w:rPr>
-          <w:lang w:val="en-US"/>
-        </w:rPr>
-        <w:t>Youtube</w:t>
-      </w:r>
-      <w:proofErr w:type="spellEnd"/>
-      <w:r>
-        <w:rPr>
-          <w:lang w:val="en-US"/>
-        </w:rPr>
-        <w:t xml:space="preserve"> has </w:t>
-      </w:r>
-      <w:proofErr w:type="spellStart"/>
-      <w:proofErr w:type="gramStart"/>
-      <w:r>
-        <w:rPr>
-          <w:lang w:val="en-US"/>
-        </w:rPr>
-        <w:t>positionned</w:t>
-      </w:r>
-      <w:proofErr w:type="spellEnd"/>
-      <w:proofErr w:type="gramEnd"/>
-      <w:r>
-        <w:rPr>
-          <w:lang w:val="en-US"/>
-        </w:rPr>
-        <w:t xml:space="preserve"> itself as a video hosting platform that has evolved over the years to allow content creators to make money from the videos that they post. As </w:t>
-      </w:r>
-      <w:proofErr w:type="gramStart"/>
-      <w:r>
-        <w:rPr>
-          <w:lang w:val="en-US"/>
-        </w:rPr>
-        <w:t>such,  several</w:t>
-      </w:r>
-      <w:proofErr w:type="gramEnd"/>
-      <w:r>
-        <w:rPr>
-          <w:lang w:val="en-US"/>
-        </w:rPr>
-        <w:t xml:space="preserve"> monetization strategies have been put into </w:t>
-      </w:r>
-      <w:proofErr w:type="gramStart"/>
-      <w:r>
-        <w:rPr>
-          <w:lang w:val="en-US"/>
-        </w:rPr>
-        <w:t>place,</w:t>
-      </w:r>
-      <w:proofErr w:type="gramEnd"/>
-      <w:r>
-        <w:rPr>
-          <w:lang w:val="en-US"/>
-        </w:rPr>
-        <w:t xml:space="preserve"> by </w:t>
-      </w:r>
-      <w:proofErr w:type="spellStart"/>
-      <w:r>
-        <w:rPr>
-          <w:lang w:val="en-US"/>
-        </w:rPr>
-        <w:t>youtube</w:t>
-      </w:r>
-      <w:proofErr w:type="spellEnd"/>
-      <w:r>
-        <w:rPr>
-          <w:lang w:val="en-US"/>
-        </w:rPr>
-        <w:t xml:space="preserve"> as well as other third parties to make content creation, a lucrative activity. </w:t>
-      </w:r>
-    </w:p>
-    <w:p>
-      <w:pPr>
-        <w:rPr>
-          <w:lang w:val="en-US"/>
-        </w:rPr>
-      </w:pPr>
-    </w:p>
-    <w:p>
-      <w:pPr>
-        <w:rPr>
-          <w:lang w:val="en-US"/>
-        </w:rPr>
-      </w:pPr>
-      <w:r>
-        <w:rPr>
-          <w:lang w:val="en-US"/>
-        </w:rPr>
-        <w:t xml:space="preserve">To generate incomes from the videos that they post on </w:t>
-      </w:r>
-      <w:proofErr w:type="spellStart"/>
-      <w:r>
-        <w:rPr>
-          <w:lang w:val="en-US"/>
-        </w:rPr>
-        <w:t>youtube’s</w:t>
-      </w:r>
-      <w:proofErr w:type="spellEnd"/>
-      <w:r>
-        <w:rPr>
-          <w:lang w:val="en-US"/>
-        </w:rPr>
-        <w:t xml:space="preserve"> platform, content creators have multiple </w:t>
-      </w:r>
-      <w:proofErr w:type="gramStart"/>
-      <w:r>
-        <w:rPr>
-          <w:lang w:val="en-US"/>
-        </w:rPr>
-        <w:t>options :</w:t>
-      </w:r>
-      <w:proofErr w:type="gramEnd"/>
-      <w:r>
-        <w:rPr>
-          <w:lang w:val="en-US"/>
-        </w:rPr>
-        <w:t xml:space="preserve"> advertisements displayed sometimes during the video,  join </w:t>
-      </w:r>
-      <w:proofErr w:type="spellStart"/>
-      <w:r>
-        <w:rPr>
-          <w:lang w:val="en-US"/>
-        </w:rPr>
-        <w:t>Youtube</w:t>
-      </w:r>
-      <w:proofErr w:type="spellEnd"/>
-      <w:r>
-        <w:rPr>
-          <w:lang w:val="en-US"/>
-        </w:rPr>
-        <w:t xml:space="preserve"> monetization program (YPP) which requires specific criteria for </w:t>
-      </w:r>
-      <w:proofErr w:type="spellStart"/>
-      <w:r>
-        <w:rPr>
-          <w:lang w:val="en-US"/>
-        </w:rPr>
-        <w:t>elligibility</w:t>
-      </w:r>
-      <w:proofErr w:type="spellEnd"/>
-      <w:r>
-        <w:rPr>
-          <w:lang w:val="en-US"/>
-        </w:rPr>
-        <w:t xml:space="preserve">,  affiliation to third parties companies, </w:t>
-      </w:r>
-      <w:proofErr w:type="spellStart"/>
-      <w:r>
-        <w:rPr>
-          <w:lang w:val="en-US"/>
-        </w:rPr>
-        <w:t>youtube</w:t>
-      </w:r>
-      <w:proofErr w:type="spellEnd"/>
-      <w:r>
-        <w:rPr>
-          <w:lang w:val="en-US"/>
-        </w:rPr>
-        <w:t xml:space="preserve"> premium, channel memberships, patronage, merchandise, paid sponsorships, Super features, </w:t>
-      </w:r>
-      <w:proofErr w:type="spellStart"/>
-      <w:r>
-        <w:rPr>
-          <w:lang w:val="en-US"/>
-        </w:rPr>
-        <w:t>youtube</w:t>
-      </w:r>
-      <w:proofErr w:type="spellEnd"/>
-      <w:r>
-        <w:rPr>
-          <w:lang w:val="en-US"/>
-        </w:rPr>
-        <w:t xml:space="preserve"> shorts fund or </w:t>
-      </w:r>
-      <w:proofErr w:type="spellStart"/>
-      <w:r>
-        <w:rPr>
-          <w:lang w:val="en-US"/>
-        </w:rPr>
-        <w:t>youtube</w:t>
-      </w:r>
-      <w:proofErr w:type="spellEnd"/>
-      <w:r>
-        <w:rPr>
-          <w:lang w:val="en-US"/>
-        </w:rPr>
-        <w:t xml:space="preserve"> </w:t>
-      </w:r>
-      <w:proofErr w:type="spellStart"/>
-      <w:r>
-        <w:rPr>
-          <w:lang w:val="en-US"/>
-        </w:rPr>
-        <w:t>brandconnect</w:t>
-      </w:r>
-      <w:proofErr w:type="spellEnd"/>
-      <w:r>
-        <w:rPr>
-          <w:lang w:val="en-US"/>
-        </w:rPr>
-        <w:t>.</w:t>
+        <w:t xml:space="preserve">To answer this question we need to define youtube monetization approaches. Youtube has positionned itself as a video hosting platform that has evolved over the years to allow content creators to make money from the videos that they post. As such,  several monetization strategies have been put into place, by youtube as well as other third parties to make content creation, a lucrative activity. </w:t>
+      </w:r>
+    </w:p>
+    <w:p>
+      <w:pPr>
+        <w:rPr>
+          <w:lang w:val="en-US"/>
+        </w:rPr>
+      </w:pPr>
+    </w:p>
+    <w:p>
+      <w:pPr>
+        <w:rPr>
+          <w:lang w:val="en-US"/>
+        </w:rPr>
+      </w:pPr>
+      <w:r>
+        <w:rPr>
+          <w:lang w:val="en-US"/>
+        </w:rPr>
+        <w:t>To generate incomes from the videos that they post on youtube’s platform, content creators have multiple options : advertisements displayed sometimes during the video,  join Youtube monetization program (YPP) which requires specific criteria for elligibility,  affiliation to third parties companies, youtube premium, channel memberships, patronage, merchandise, paid sponsorships, Super features, youtube shorts fund or youtube brandconnect.</w:t>
       </w:r>
     </w:p>
     <w:p>
@@ -356,21 +144,7 @@
         <w:rPr>
           <w:lang w:val="en-US"/>
         </w:rPr>
-        <w:t xml:space="preserve">- Follow </w:t>
-      </w:r>
-      <w:proofErr w:type="spellStart"/>
-      <w:r>
-        <w:rPr>
-          <w:lang w:val="en-US"/>
-        </w:rPr>
-        <w:t>Youtube</w:t>
-      </w:r>
-      <w:proofErr w:type="spellEnd"/>
-      <w:r>
-        <w:rPr>
-          <w:lang w:val="en-US"/>
-        </w:rPr>
-        <w:t xml:space="preserve"> channel monetization policies</w:t>
+        <w:t>- Follow Youtube channel monetization policies</w:t>
       </w:r>
     </w:p>
     <w:p>
@@ -409,112 +183,54 @@
         <w:rPr>
           <w:lang w:val="en-US"/>
         </w:rPr>
-        <w:t xml:space="preserve">- 2-step </w:t>
-      </w:r>
-      <w:proofErr w:type="spellStart"/>
-      <w:r>
-        <w:rPr>
-          <w:lang w:val="en-US"/>
-        </w:rPr>
-        <w:t>verificitation</w:t>
-      </w:r>
-      <w:proofErr w:type="spellEnd"/>
-      <w:r>
-        <w:rPr>
-          <w:lang w:val="en-US"/>
-        </w:rPr>
-        <w:t xml:space="preserve"> turned on your Google account</w:t>
-      </w:r>
-    </w:p>
-    <w:p>
-      <w:pPr>
-        <w:rPr>
-          <w:lang w:val="en-US"/>
-        </w:rPr>
-      </w:pPr>
-      <w:r>
-        <w:rPr>
-          <w:lang w:val="en-US"/>
-        </w:rPr>
-        <w:t xml:space="preserve">- Have advanced features access on </w:t>
-      </w:r>
-      <w:proofErr w:type="spellStart"/>
-      <w:r>
-        <w:rPr>
-          <w:lang w:val="en-US"/>
-        </w:rPr>
-        <w:t>youtube</w:t>
-      </w:r>
-      <w:proofErr w:type="spellEnd"/>
-    </w:p>
-    <w:p>
-      <w:pPr>
-        <w:rPr>
-          <w:lang w:val="en-US"/>
-        </w:rPr>
-      </w:pPr>
-      <w:r>
-        <w:rPr>
-          <w:lang w:val="en-US"/>
-        </w:rPr>
-        <w:t xml:space="preserve">- Have </w:t>
-      </w:r>
-      <w:proofErr w:type="spellStart"/>
-      <w:r>
-        <w:rPr>
-          <w:lang w:val="en-US"/>
-        </w:rPr>
-        <w:t>Adsense</w:t>
-      </w:r>
-      <w:proofErr w:type="spellEnd"/>
-      <w:r>
-        <w:rPr>
-          <w:lang w:val="en-US"/>
-        </w:rPr>
-        <w:t xml:space="preserve"> account linked to your account</w:t>
-      </w:r>
-    </w:p>
-    <w:p>
-      <w:pPr>
-        <w:rPr>
-          <w:lang w:val="en-US"/>
-        </w:rPr>
-      </w:pPr>
-    </w:p>
-    <w:p>
-      <w:pPr>
-        <w:rPr>
-          <w:lang w:val="en-US"/>
-        </w:rPr>
-      </w:pPr>
-      <w:r>
-        <w:rPr>
-          <w:lang w:val="en-US"/>
-        </w:rPr>
-        <w:t xml:space="preserve">Furthermore to be </w:t>
-      </w:r>
-      <w:proofErr w:type="spellStart"/>
-      <w:r>
-        <w:rPr>
-          <w:lang w:val="en-US"/>
-        </w:rPr>
-        <w:t>elligible</w:t>
-      </w:r>
-      <w:proofErr w:type="spellEnd"/>
-      <w:r>
-        <w:rPr>
-          <w:lang w:val="en-US"/>
-        </w:rPr>
-        <w:t xml:space="preserve"> for YPP, you must </w:t>
-      </w:r>
-      <w:proofErr w:type="gramStart"/>
-      <w:r>
-        <w:rPr>
-          <w:lang w:val="en-US"/>
-        </w:rPr>
-        <w:t>either :</w:t>
-      </w:r>
-      <w:proofErr w:type="gramEnd"/>
+        <w:t>- 2-step verificitation turned on your Google account</w:t>
+      </w:r>
+    </w:p>
+    <w:p>
+      <w:pPr>
+        <w:rPr>
+          <w:lang w:val="en-US"/>
+        </w:rPr>
+      </w:pPr>
+      <w:r>
+        <w:rPr>
+          <w:lang w:val="en-US"/>
+        </w:rPr>
+        <w:t>- Have advanced features access on youtube</w:t>
+      </w:r>
+    </w:p>
+    <w:p>
+      <w:pPr>
+        <w:rPr>
+          <w:lang w:val="en-US"/>
+        </w:rPr>
+      </w:pPr>
+      <w:r>
+        <w:rPr>
+          <w:lang w:val="en-US"/>
+        </w:rPr>
+        <w:t>- Have Adsense account linked to your account</w:t>
+      </w:r>
+    </w:p>
+    <w:p>
+      <w:pPr>
+        <w:rPr>
+          <w:lang w:val="en-US"/>
+        </w:rPr>
+      </w:pPr>
+    </w:p>
+    <w:p>
+      <w:pPr>
+        <w:rPr>
+          <w:lang w:val="en-US"/>
+        </w:rPr>
+      </w:pPr>
+      <w:r>
+        <w:rPr>
+          <w:lang w:val="en-US"/>
+        </w:rPr>
+        <w:t>Furthermore to be elligible for YPP, you must either :</w:t>
+      </w:r>
     </w:p>
     <w:p>
       <w:pPr>
@@ -559,97 +275,27 @@
         <w:rPr>
           <w:lang w:val="en-US"/>
         </w:rPr>
-        <w:t xml:space="preserve">Basically, the key </w:t>
-      </w:r>
-      <w:proofErr w:type="spellStart"/>
-      <w:r>
-        <w:rPr>
-          <w:lang w:val="en-US"/>
-        </w:rPr>
-        <w:t>elligibility</w:t>
-      </w:r>
-      <w:proofErr w:type="spellEnd"/>
-      <w:r>
-        <w:rPr>
-          <w:lang w:val="en-US"/>
-        </w:rPr>
-        <w:t xml:space="preserve"> requirements is to have a minimum of 1000 subscribers demonstrating an engaged audience for your content and an accumulation of 4000 watch hours in the last 12 </w:t>
-      </w:r>
-      <w:proofErr w:type="gramStart"/>
-      <w:r>
-        <w:rPr>
-          <w:lang w:val="en-US"/>
-        </w:rPr>
-        <w:t>months ,</w:t>
-      </w:r>
-      <w:proofErr w:type="gramEnd"/>
-      <w:r>
-        <w:rPr>
-          <w:lang w:val="en-US"/>
-        </w:rPr>
-        <w:t xml:space="preserve"> showing popularity and appeal of the channel.</w:t>
-      </w:r>
-    </w:p>
-    <w:p>
-      <w:pPr>
-        <w:rPr>
-          <w:lang w:val="en-US"/>
-        </w:rPr>
-      </w:pPr>
-    </w:p>
-    <w:p>
-      <w:pPr>
-        <w:rPr>
-          <w:lang w:val="en-US"/>
-        </w:rPr>
-      </w:pPr>
-      <w:r>
-        <w:rPr>
-          <w:lang w:val="en-US"/>
-        </w:rPr>
-        <w:t xml:space="preserve">Another important rule is to create an </w:t>
-      </w:r>
-      <w:proofErr w:type="spellStart"/>
-      <w:r>
-        <w:rPr>
-          <w:lang w:val="en-US"/>
-        </w:rPr>
-        <w:t>Adsense</w:t>
-      </w:r>
-      <w:proofErr w:type="spellEnd"/>
-      <w:r>
-        <w:rPr>
-          <w:lang w:val="en-US"/>
-        </w:rPr>
-        <w:t xml:space="preserve"> account. </w:t>
-      </w:r>
-      <w:proofErr w:type="spellStart"/>
-      <w:r>
-        <w:rPr>
-          <w:lang w:val="en-US"/>
-        </w:rPr>
-        <w:t>Adsense</w:t>
-      </w:r>
-      <w:proofErr w:type="spellEnd"/>
-      <w:r>
-        <w:rPr>
-          <w:lang w:val="en-US"/>
-        </w:rPr>
-        <w:t xml:space="preserve"> is the google platform used to promote and sell </w:t>
-      </w:r>
-      <w:proofErr w:type="spellStart"/>
-      <w:r>
-        <w:rPr>
-          <w:lang w:val="en-US"/>
-        </w:rPr>
-        <w:t>advertizement</w:t>
-      </w:r>
-      <w:proofErr w:type="spellEnd"/>
-      <w:r>
-        <w:rPr>
-          <w:lang w:val="en-US"/>
-        </w:rPr>
-        <w:t xml:space="preserve"> via different channels. Basically, the channels make available their ad spaces to advertisers who want to promote their products. They bid to show their ad in your spaces in a real-time auction (source : </w:t>
+        <w:t>Basically, the key elligibility requirements is to have a minimum of 1000 subscribers demonstrating an engaged audience for your content and an accumulation of 4000 watch hours in the last 12 months , showing popularity and appeal of the channel.</w:t>
+      </w:r>
+    </w:p>
+    <w:p>
+      <w:pPr>
+        <w:rPr>
+          <w:lang w:val="en-US"/>
+        </w:rPr>
+      </w:pPr>
+    </w:p>
+    <w:p>
+      <w:pPr>
+        <w:rPr>
+          <w:lang w:val="en-US"/>
+        </w:rPr>
+      </w:pPr>
+      <w:r>
+        <w:rPr>
+          <w:lang w:val="en-US"/>
+        </w:rPr>
+        <w:t xml:space="preserve">Another important rule is to create an Adsense account. Adsense is the google platform used to promote and sell advertizement via different channels. Basically, the channels make available their ad spaces to advertisers who want to promote their products. They bid to show their ad in your spaces in a real-time auction (source : </w:t>
       </w:r>
       <w:hyperlink r:id="rId7" w:history="1">
         <w:r>
@@ -665,97 +311,47 @@
         <w:rPr>
           <w:lang w:val="en-US"/>
         </w:rPr>
-        <w:t xml:space="preserve">). The highest paying ads will be selected to be displayed </w:t>
-      </w:r>
-      <w:proofErr w:type="gramStart"/>
-      <w:r>
-        <w:rPr>
-          <w:lang w:val="en-US"/>
-        </w:rPr>
-        <w:t>on</w:t>
-      </w:r>
-      <w:proofErr w:type="gramEnd"/>
-      <w:r>
-        <w:rPr>
-          <w:lang w:val="en-US"/>
-        </w:rPr>
-        <w:t xml:space="preserve"> your space and </w:t>
-      </w:r>
-      <w:proofErr w:type="gramStart"/>
-      <w:r>
-        <w:rPr>
-          <w:lang w:val="en-US"/>
-        </w:rPr>
-        <w:t>the you</w:t>
-      </w:r>
-      <w:proofErr w:type="gramEnd"/>
-      <w:r>
-        <w:rPr>
-          <w:lang w:val="en-US"/>
-        </w:rPr>
-        <w:t xml:space="preserve"> get paid.</w:t>
-      </w:r>
-    </w:p>
-    <w:p>
-      <w:pPr>
-        <w:rPr>
-          <w:lang w:val="en-US"/>
-        </w:rPr>
-      </w:pPr>
-    </w:p>
-    <w:p>
-      <w:pPr>
-        <w:rPr>
-          <w:lang w:val="en-US"/>
-        </w:rPr>
-      </w:pPr>
-    </w:p>
-    <w:p>
-      <w:pPr>
-        <w:rPr>
-          <w:lang w:val="en-US"/>
-        </w:rPr>
-      </w:pPr>
-      <w:r>
-        <w:rPr>
-          <w:lang w:val="en-US"/>
-        </w:rPr>
-        <w:t xml:space="preserve">One would expect a professional channel </w:t>
-      </w:r>
-      <w:proofErr w:type="gramStart"/>
-      <w:r>
-        <w:rPr>
-          <w:lang w:val="en-US"/>
-        </w:rPr>
-        <w:t>to :</w:t>
-      </w:r>
-      <w:proofErr w:type="gramEnd"/>
-    </w:p>
-    <w:p>
-      <w:pPr>
-        <w:rPr>
-          <w:lang w:val="en-US"/>
-        </w:rPr>
-      </w:pPr>
-      <w:r>
-        <w:rPr>
-          <w:lang w:val="en-US"/>
-        </w:rPr>
-        <w:t xml:space="preserve">- show consistency in video </w:t>
-      </w:r>
-      <w:proofErr w:type="gramStart"/>
-      <w:r>
-        <w:rPr>
-          <w:lang w:val="en-US"/>
-        </w:rPr>
-        <w:t>uploading :</w:t>
-      </w:r>
-      <w:proofErr w:type="gramEnd"/>
-      <w:r>
-        <w:rPr>
-          <w:lang w:val="en-US"/>
-        </w:rPr>
-        <w:t xml:space="preserve"> average upload,  std upload ( higher means inconsistency), upload per month,</w:t>
+        <w:t>). The highest paying ads will be selected to be displayed on your space and the you get paid.</w:t>
+      </w:r>
+    </w:p>
+    <w:p>
+      <w:pPr>
+        <w:rPr>
+          <w:lang w:val="en-US"/>
+        </w:rPr>
+      </w:pPr>
+    </w:p>
+    <w:p>
+      <w:pPr>
+        <w:rPr>
+          <w:lang w:val="en-US"/>
+        </w:rPr>
+      </w:pPr>
+    </w:p>
+    <w:p>
+      <w:pPr>
+        <w:rPr>
+          <w:lang w:val="en-US"/>
+        </w:rPr>
+      </w:pPr>
+      <w:r>
+        <w:rPr>
+          <w:lang w:val="en-US"/>
+        </w:rPr>
+        <w:t>One would expect a professional channel to :</w:t>
+      </w:r>
+    </w:p>
+    <w:p>
+      <w:pPr>
+        <w:rPr>
+          <w:lang w:val="en-US"/>
+        </w:rPr>
+      </w:pPr>
+      <w:r>
+        <w:rPr>
+          <w:lang w:val="en-US"/>
+        </w:rPr>
+        <w:t>- show consistency in video uploading : average upload,  std upload ( higher means inconsistency), upload per month,</w:t>
       </w:r>
     </w:p>
     <w:p>
@@ -781,48 +377,20 @@
         <w:rPr>
           <w:lang w:val="en-US"/>
         </w:rPr>
-        <w:t xml:space="preserve">- to display a higher audience </w:t>
-      </w:r>
-      <w:proofErr w:type="gramStart"/>
-      <w:r>
-        <w:rPr>
-          <w:lang w:val="en-US"/>
-        </w:rPr>
-        <w:t>engagement :</w:t>
-      </w:r>
-      <w:proofErr w:type="gramEnd"/>
-      <w:r>
-        <w:rPr>
-          <w:lang w:val="en-US"/>
-        </w:rPr>
-        <w:t xml:space="preserve"> likes to view ratio, comment to view ratio, average comments, average likes,  view std (higher means the audience engagement to your content is not stable) , average views,</w:t>
-      </w:r>
-    </w:p>
-    <w:p>
-      <w:pPr>
-        <w:rPr>
-          <w:lang w:val="en-US"/>
-        </w:rPr>
-      </w:pPr>
-      <w:r>
-        <w:rPr>
-          <w:lang w:val="en-US"/>
-        </w:rPr>
-        <w:t xml:space="preserve">- consistency in content </w:t>
-      </w:r>
-      <w:proofErr w:type="gramStart"/>
-      <w:r>
-        <w:rPr>
-          <w:lang w:val="en-US"/>
-        </w:rPr>
-        <w:t>duration :</w:t>
-      </w:r>
-      <w:proofErr w:type="gramEnd"/>
-      <w:r>
-        <w:rPr>
-          <w:lang w:val="en-US"/>
-        </w:rPr>
-        <w:t xml:space="preserve"> average video length, std video length</w:t>
+        <w:t>- to display a higher audience engagement : likes to view ratio, comment to view ratio, average comments, average likes,  view std (higher means the audience engagement to your content is not stable) , average views,</w:t>
+      </w:r>
+    </w:p>
+    <w:p>
+      <w:pPr>
+        <w:rPr>
+          <w:lang w:val="en-US"/>
+        </w:rPr>
+      </w:pPr>
+      <w:r>
+        <w:rPr>
+          <w:lang w:val="en-US"/>
+        </w:rPr>
+        <w:t>- consistency in content duration : average video length, std video length</w:t>
       </w:r>
     </w:p>
     <w:p>
@@ -861,21 +429,7 @@
         <w:rPr>
           <w:lang w:val="en-US"/>
         </w:rPr>
-        <w:t xml:space="preserve">using the </w:t>
-      </w:r>
-      <w:proofErr w:type="spellStart"/>
-      <w:r>
-        <w:rPr>
-          <w:lang w:val="en-US"/>
-        </w:rPr>
-        <w:t>Youtube</w:t>
-      </w:r>
-      <w:proofErr w:type="spellEnd"/>
-      <w:r>
-        <w:rPr>
-          <w:lang w:val="en-US"/>
-        </w:rPr>
-        <w:t xml:space="preserve"> API</w:t>
+        <w:t>using the Youtube API</w:t>
       </w:r>
       <w:r>
         <w:rPr>
@@ -901,79 +455,47 @@
         <w:rPr>
           <w:lang w:val="en-US"/>
         </w:rPr>
-        <w:t xml:space="preserve">- </w:t>
-      </w:r>
-      <w:proofErr w:type="spellStart"/>
-      <w:r>
-        <w:rPr>
-          <w:lang w:val="en-US"/>
-        </w:rPr>
-        <w:t>has_affiliate_links</w:t>
-      </w:r>
-      <w:proofErr w:type="spellEnd"/>
-    </w:p>
-    <w:p>
-      <w:pPr>
-        <w:rPr>
-          <w:lang w:val="en-US"/>
-        </w:rPr>
-      </w:pPr>
-      <w:r>
-        <w:rPr>
-          <w:lang w:val="en-US"/>
-        </w:rPr>
-        <w:t xml:space="preserve">- </w:t>
-      </w:r>
-      <w:proofErr w:type="spellStart"/>
-      <w:r>
-        <w:rPr>
-          <w:lang w:val="en-US"/>
-        </w:rPr>
-        <w:t>has_sponsorships</w:t>
-      </w:r>
-      <w:proofErr w:type="spellEnd"/>
-    </w:p>
-    <w:p>
-      <w:pPr>
-        <w:rPr>
-          <w:lang w:val="en-US"/>
-        </w:rPr>
-      </w:pPr>
-      <w:r>
-        <w:rPr>
-          <w:lang w:val="en-US"/>
-        </w:rPr>
-        <w:t xml:space="preserve">_ </w:t>
-      </w:r>
-      <w:proofErr w:type="spellStart"/>
-      <w:r>
-        <w:rPr>
-          <w:lang w:val="en-US"/>
-        </w:rPr>
-        <w:t>has_merchandise</w:t>
-      </w:r>
-      <w:proofErr w:type="spellEnd"/>
-    </w:p>
-    <w:p>
-      <w:pPr>
-        <w:rPr>
-          <w:lang w:val="en-US"/>
-        </w:rPr>
-      </w:pPr>
-      <w:r>
-        <w:rPr>
-          <w:lang w:val="en-US"/>
-        </w:rPr>
-        <w:t xml:space="preserve">- </w:t>
-      </w:r>
-      <w:proofErr w:type="spellStart"/>
-      <w:r>
-        <w:rPr>
-          <w:lang w:val="en-US"/>
-        </w:rPr>
-        <w:t>has_memberships</w:t>
-      </w:r>
-      <w:proofErr w:type="spellEnd"/>
+        <w:t>- has_affiliate_links</w:t>
+      </w:r>
+    </w:p>
+    <w:p>
+      <w:pPr>
+        <w:rPr>
+          <w:lang w:val="en-US"/>
+        </w:rPr>
+      </w:pPr>
+      <w:r>
+        <w:rPr>
+          <w:lang w:val="en-US"/>
+        </w:rPr>
+        <w:t>- has_sponsorships</w:t>
+      </w:r>
+    </w:p>
+    <w:p>
+      <w:pPr>
+        <w:rPr>
+          <w:lang w:val="en-US"/>
+        </w:rPr>
+      </w:pPr>
+      <w:r>
+        <w:rPr>
+          <w:lang w:val="en-US"/>
+        </w:rPr>
+        <w:t>_ has_merchandise</w:t>
+      </w:r>
+    </w:p>
+    <w:p>
+      <w:pPr>
+        <w:rPr>
+          <w:lang w:val="en-US"/>
+        </w:rPr>
+      </w:pPr>
+      <w:r>
+        <w:rPr>
+          <w:lang w:val="en-US"/>
+        </w:rPr>
+        <w:t>- has_memberships</w:t>
+      </w:r>
     </w:p>
     <w:p>
       <w:pPr>
@@ -1052,16 +574,8 @@
         <w:rPr>
           <w:lang w:val="en-US"/>
         </w:rPr>
-        <w:t xml:space="preserve">using these monetization indicators as </w:t>
-      </w:r>
-      <w:proofErr w:type="gramStart"/>
-      <w:r>
-        <w:rPr>
-          <w:lang w:val="en-US"/>
-        </w:rPr>
-        <w:t>target</w:t>
-      </w:r>
-      <w:proofErr w:type="gramEnd"/>
+        <w:t>using these monetization indicators as target</w:t>
+      </w:r>
       <w:r>
         <w:rPr>
           <w:lang w:val="en-US"/>
@@ -1075,19 +589,11 @@
           <w:lang w:val="en-US"/>
         </w:rPr>
       </w:pPr>
-      <w:proofErr w:type="gramStart"/>
-      <w:r>
-        <w:rPr>
-          <w:lang w:val="en-US"/>
-        </w:rPr>
-        <w:t>So</w:t>
-      </w:r>
-      <w:proofErr w:type="gramEnd"/>
-      <w:r>
-        <w:rPr>
-          <w:lang w:val="en-US"/>
-        </w:rPr>
-        <w:t xml:space="preserve"> first extract professionalization-relevant metrics and identify channels that show a trend towards professional monetization.</w:t>
+      <w:r>
+        <w:rPr>
+          <w:lang w:val="en-US"/>
+        </w:rPr>
+        <w:t>So first extract professionalization-relevant metrics and identify channels that show a trend towards professional monetization.</w:t>
       </w:r>
       <w:r>
         <w:rPr>
@@ -1280,21 +786,7 @@
         <w:rPr>
           <w:lang w:val="en-US"/>
         </w:rPr>
-        <w:t xml:space="preserve">ew ratio, likes to view ratio, </w:t>
-      </w:r>
-      <w:proofErr w:type="spellStart"/>
-      <w:r>
-        <w:rPr>
-          <w:lang w:val="en-US"/>
-        </w:rPr>
-        <w:t>etc</w:t>
-      </w:r>
-      <w:proofErr w:type="spellEnd"/>
-      <w:r>
-        <w:rPr>
-          <w:lang w:val="en-US"/>
-        </w:rPr>
-        <w:t>…)</w:t>
+        <w:t>ew ratio, likes to view ratio, etc…)</w:t>
       </w:r>
     </w:p>
     <w:p>
@@ -1318,21 +810,7 @@
         <w:rPr>
           <w:lang w:val="en-US"/>
         </w:rPr>
-        <w:t xml:space="preserve"> (average video length, </w:t>
-      </w:r>
-      <w:proofErr w:type="spellStart"/>
-      <w:r>
-        <w:rPr>
-          <w:lang w:val="en-US"/>
-        </w:rPr>
-        <w:t>etc</w:t>
-      </w:r>
-      <w:proofErr w:type="spellEnd"/>
-      <w:r>
-        <w:rPr>
-          <w:lang w:val="en-US"/>
-        </w:rPr>
-        <w:t>…)</w:t>
+        <w:t xml:space="preserve"> (average video length, etc…)</w:t>
       </w:r>
     </w:p>
     <w:p>
@@ -1358,7 +836,6 @@
         </w:rPr>
         <w:t xml:space="preserve"> (</w:t>
       </w:r>
-      <w:proofErr w:type="gramStart"/>
       <w:r>
         <w:rPr>
           <w:lang w:val="en-US"/>
@@ -1369,14 +846,7 @@
         <w:rPr>
           <w:lang w:val="en-US"/>
         </w:rPr>
-        <w:t xml:space="preserve"> :</w:t>
-      </w:r>
-      <w:proofErr w:type="gramEnd"/>
-      <w:r>
-        <w:rPr>
-          <w:lang w:val="en-US"/>
-        </w:rPr>
-        <w:t xml:space="preserve"> Dynamic Time Warping to find similar trajectories in longitudinal data</w:t>
+        <w:t xml:space="preserve"> : Dynamic Time Warping to find similar trajectories in longitudinal data</w:t>
       </w:r>
       <w:r>
         <w:rPr>
@@ -1536,6 +1006,85 @@
           <w:lang w:val="en-US"/>
         </w:rPr>
       </w:pPr>
+      <w:r>
+        <w:rPr>
+          <w:lang w:val="en-US"/>
+        </w:rPr>
+        <w:t xml:space="preserve">DTW is a powerful algorithm to align time series </w:t>
+      </w:r>
+      <w:r>
+        <w:rPr>
+          <w:lang w:val="en-US"/>
+        </w:rPr>
+        <w:t>sequences (longitudinal data)  and extract patterns.</w:t>
+      </w:r>
+    </w:p>
+    <w:p>
+      <w:pPr>
+        <w:rPr>
+          <w:lang w:val="en-US"/>
+        </w:rPr>
+      </w:pPr>
+      <w:r>
+        <w:rPr>
+          <w:noProof/>
+        </w:rPr>
+        <w:drawing>
+          <wp:inline distT="0" distB="0" distL="0" distR="0" wp14:anchorId="26418679" wp14:editId="58B034A9">
+            <wp:extent cx="5759450" cy="2468245"/>
+            <wp:effectExtent l="0" t="0" r="0" b="8255"/>
+            <wp:docPr id="999109237" name="Picture 1" descr="Minimize Regret - Stop Using Dynamic Time Warping for Business Time Series"/>
+            <wp:cNvGraphicFramePr>
+              <a:graphicFrameLocks xmlns:a="http://schemas.openxmlformats.org/drawingml/2006/main" noChangeAspect="1"/>
+            </wp:cNvGraphicFramePr>
+            <a:graphic xmlns:a="http://schemas.openxmlformats.org/drawingml/2006/main">
+              <a:graphicData uri="http://schemas.openxmlformats.org/drawingml/2006/picture">
+                <pic:pic xmlns:pic="http://schemas.openxmlformats.org/drawingml/2006/picture">
+                  <pic:nvPicPr>
+                    <pic:cNvPr id="0" name="Picture 1" descr="Minimize Regret - Stop Using Dynamic Time Warping for Business Time Series"/>
+                    <pic:cNvPicPr>
+                      <a:picLocks noChangeAspect="1" noChangeArrowheads="1"/>
+                    </pic:cNvPicPr>
+                  </pic:nvPicPr>
+                  <pic:blipFill>
+                    <a:blip r:embed="rId8">
+                      <a:extLst>
+                        <a:ext uri="{28A0092B-C50C-407E-A947-70E740481C1C}">
+                          <a14:useLocalDpi xmlns:a14="http://schemas.microsoft.com/office/drawing/2010/main" val="0"/>
+                        </a:ext>
+                      </a:extLst>
+                    </a:blip>
+                    <a:srcRect/>
+                    <a:stretch>
+                      <a:fillRect/>
+                    </a:stretch>
+                  </pic:blipFill>
+                  <pic:spPr bwMode="auto">
+                    <a:xfrm>
+                      <a:off x="0" y="0"/>
+                      <a:ext cx="5759450" cy="2468245"/>
+                    </a:xfrm>
+                    <a:prstGeom prst="rect">
+                      <a:avLst/>
+                    </a:prstGeom>
+                    <a:noFill/>
+                    <a:ln>
+                      <a:noFill/>
+                    </a:ln>
+                  </pic:spPr>
+                </pic:pic>
+              </a:graphicData>
+            </a:graphic>
+          </wp:inline>
+        </w:drawing>
+      </w:r>
+    </w:p>
+    <w:p>
+      <w:pPr>
+        <w:rPr>
+          <w:lang w:val="en-US"/>
+        </w:rPr>
+      </w:pPr>
     </w:p>
     <w:p>
       <w:pPr>
@@ -1565,21 +1114,7 @@
         <w:rPr>
           <w:lang w:val="en-US"/>
         </w:rPr>
-        <w:t xml:space="preserve"> for YPP (1000 subscribers and 4000 views over the last 12 months) and identify how many of these </w:t>
-      </w:r>
-      <w:proofErr w:type="gramStart"/>
-      <w:r>
-        <w:rPr>
-          <w:lang w:val="en-US"/>
-        </w:rPr>
-        <w:t>actually have</w:t>
-      </w:r>
-      <w:proofErr w:type="gramEnd"/>
-      <w:r>
-        <w:rPr>
-          <w:lang w:val="en-US"/>
-        </w:rPr>
-        <w:t xml:space="preserve"> evolved into a professional monetized channel. For these channels, we need to analyze the professionalization &amp; monetization metrics to identify specific content patterns.</w:t>
+        <w:t xml:space="preserve"> for YPP (1000 subscribers and 4000 views over the last 12 months) and identify how many of these actually have evolved into a professional monetized channel. For these channels, we need to analyze the professionalization &amp; monetization metrics to identify specific content patterns.</w:t>
       </w:r>
     </w:p>
     <w:p>

</xml_diff>